<commit_message>
updated report a bit
</commit_message>
<xml_diff>
--- a/Part 2/HSC IPT Major Project - Peter Yastreboff - Phase 1 Interim Report.docx
+++ b/Part 2/HSC IPT Major Project - Peter Yastreboff - Phase 1 Interim Report.docx
@@ -355,7 +355,7 @@
           <w:r>
             <w:fldChar w:fldCharType="separate"/>
           </w:r>
-          <w:hyperlink w:anchor="_Toc102669741" w:history="1">
+          <w:hyperlink w:anchor="_Toc104906573" w:history="1">
             <w:r>
               <w:rPr>
                 <w:rStyle w:val="Hyperlink"/>
@@ -383,7 +383,7 @@
                 <w:noProof/>
                 <w:webHidden/>
               </w:rPr>
-              <w:instrText xml:space="preserve"> PAGEREF _Toc102669741 \h </w:instrText>
+              <w:instrText xml:space="preserve"> PAGEREF _Toc104906573 \h </w:instrText>
             </w:r>
             <w:r>
               <w:rPr>
@@ -426,7 +426,7 @@
               <w:lang w:val="en-AU"/>
             </w:rPr>
           </w:pPr>
-          <w:hyperlink w:anchor="_Toc102669742" w:history="1">
+          <w:hyperlink w:anchor="_Toc104906574" w:history="1">
             <w:r>
               <w:rPr>
                 <w:rStyle w:val="Hyperlink"/>
@@ -454,7 +454,7 @@
                 <w:noProof/>
                 <w:webHidden/>
               </w:rPr>
-              <w:instrText xml:space="preserve"> PAGEREF _Toc102669742 \h </w:instrText>
+              <w:instrText xml:space="preserve"> PAGEREF _Toc104906574 \h </w:instrText>
             </w:r>
             <w:r>
               <w:rPr>
@@ -497,7 +497,7 @@
               <w:lang w:val="en-AU"/>
             </w:rPr>
           </w:pPr>
-          <w:hyperlink w:anchor="_Toc102669743" w:history="1">
+          <w:hyperlink w:anchor="_Toc104906575" w:history="1">
             <w:r>
               <w:rPr>
                 <w:rStyle w:val="Hyperlink"/>
@@ -525,7 +525,7 @@
                 <w:noProof/>
                 <w:webHidden/>
               </w:rPr>
-              <w:instrText xml:space="preserve"> PAGEREF _Toc102669743 \h </w:instrText>
+              <w:instrText xml:space="preserve"> PAGEREF _Toc104906575 \h </w:instrText>
             </w:r>
             <w:r>
               <w:rPr>
@@ -568,7 +568,7 @@
               <w:lang w:val="en-AU"/>
             </w:rPr>
           </w:pPr>
-          <w:hyperlink w:anchor="_Toc102669744" w:history="1">
+          <w:hyperlink w:anchor="_Toc104906576" w:history="1">
             <w:r>
               <w:rPr>
                 <w:rStyle w:val="Hyperlink"/>
@@ -576,7 +576,7 @@
                 <w:b/>
                 <w:noProof/>
               </w:rPr>
-              <w:t>1. Website Structure</w:t>
+              <w:t>Website Structure</w:t>
             </w:r>
             <w:r>
               <w:rPr>
@@ -597,7 +597,7 @@
                 <w:noProof/>
                 <w:webHidden/>
               </w:rPr>
-              <w:instrText xml:space="preserve"> PAGEREF _Toc102669744 \h </w:instrText>
+              <w:instrText xml:space="preserve"> PAGEREF _Toc104906576 \h </w:instrText>
             </w:r>
             <w:r>
               <w:rPr>
@@ -640,7 +640,7 @@
               <w:lang w:val="en-AU"/>
             </w:rPr>
           </w:pPr>
-          <w:hyperlink w:anchor="_Toc102669745" w:history="1">
+          <w:hyperlink w:anchor="_Toc104906577" w:history="1">
             <w:r>
               <w:rPr>
                 <w:rStyle w:val="Hyperlink"/>
@@ -648,7 +648,7 @@
                 <w:b/>
                 <w:noProof/>
               </w:rPr>
-              <w:t>2. Login Page</w:t>
+              <w:t>Login Page</w:t>
             </w:r>
             <w:r>
               <w:rPr>
@@ -669,7 +669,7 @@
                 <w:noProof/>
                 <w:webHidden/>
               </w:rPr>
-              <w:instrText xml:space="preserve"> PAGEREF _Toc102669745 \h </w:instrText>
+              <w:instrText xml:space="preserve"> PAGEREF _Toc104906577 \h </w:instrText>
             </w:r>
             <w:r>
               <w:rPr>
@@ -712,7 +712,7 @@
               <w:lang w:val="en-AU"/>
             </w:rPr>
           </w:pPr>
-          <w:hyperlink w:anchor="_Toc102669746" w:history="1">
+          <w:hyperlink w:anchor="_Toc104906578" w:history="1">
             <w:r>
               <w:rPr>
                 <w:rStyle w:val="Hyperlink"/>
@@ -720,7 +720,7 @@
                 <w:b/>
                 <w:noProof/>
               </w:rPr>
-              <w:t>3. Home Page</w:t>
+              <w:t>Home Page</w:t>
             </w:r>
             <w:r>
               <w:rPr>
@@ -741,7 +741,7 @@
                 <w:noProof/>
                 <w:webHidden/>
               </w:rPr>
-              <w:instrText xml:space="preserve"> PAGEREF _Toc102669746 \h </w:instrText>
+              <w:instrText xml:space="preserve"> PAGEREF _Toc104906578 \h </w:instrText>
             </w:r>
             <w:r>
               <w:rPr>
@@ -784,7 +784,7 @@
               <w:lang w:val="en-AU"/>
             </w:rPr>
           </w:pPr>
-          <w:hyperlink w:anchor="_Toc102669747" w:history="1">
+          <w:hyperlink w:anchor="_Toc104906579" w:history="1">
             <w:r>
               <w:rPr>
                 <w:rStyle w:val="Hyperlink"/>
@@ -792,7 +792,7 @@
                 <w:b/>
                 <w:noProof/>
               </w:rPr>
-              <w:t>4. Projectile Motion Text Information Page</w:t>
+              <w:t>Projectile Motion Text Information Page</w:t>
             </w:r>
             <w:r>
               <w:rPr>
@@ -813,7 +813,7 @@
                 <w:noProof/>
                 <w:webHidden/>
               </w:rPr>
-              <w:instrText xml:space="preserve"> PAGEREF _Toc102669747 \h </w:instrText>
+              <w:instrText xml:space="preserve"> PAGEREF _Toc104906579 \h </w:instrText>
             </w:r>
             <w:r>
               <w:rPr>
@@ -856,7 +856,7 @@
               <w:lang w:val="en-AU"/>
             </w:rPr>
           </w:pPr>
-          <w:hyperlink w:anchor="_Toc102669748" w:history="1">
+          <w:hyperlink w:anchor="_Toc104906580" w:history="1">
             <w:r>
               <w:rPr>
                 <w:rStyle w:val="Hyperlink"/>
@@ -864,7 +864,7 @@
                 <w:b/>
                 <w:noProof/>
               </w:rPr>
-              <w:t>5. Projectile Motion Image Gallery Page</w:t>
+              <w:t>Projectile Motion Image Gallery Page</w:t>
             </w:r>
             <w:r>
               <w:rPr>
@@ -885,7 +885,7 @@
                 <w:noProof/>
                 <w:webHidden/>
               </w:rPr>
-              <w:instrText xml:space="preserve"> PAGEREF _Toc102669748 \h </w:instrText>
+              <w:instrText xml:space="preserve"> PAGEREF _Toc104906580 \h </w:instrText>
             </w:r>
             <w:r>
               <w:rPr>
@@ -928,7 +928,7 @@
               <w:lang w:val="en-AU"/>
             </w:rPr>
           </w:pPr>
-          <w:hyperlink w:anchor="_Toc102669749" w:history="1">
+          <w:hyperlink w:anchor="_Toc104906581" w:history="1">
             <w:r>
               <w:rPr>
                 <w:rStyle w:val="Hyperlink"/>
@@ -936,7 +936,7 @@
                 <w:b/>
                 <w:noProof/>
               </w:rPr>
-              <w:t>6. Projectile Motion Video Page</w:t>
+              <w:t>Projectile Motion Video Page</w:t>
             </w:r>
             <w:r>
               <w:rPr>
@@ -957,7 +957,7 @@
                 <w:noProof/>
                 <w:webHidden/>
               </w:rPr>
-              <w:instrText xml:space="preserve"> PAGEREF _Toc102669749 \h </w:instrText>
+              <w:instrText xml:space="preserve"> PAGEREF _Toc104906581 \h </w:instrText>
             </w:r>
             <w:r>
               <w:rPr>
@@ -1000,7 +1000,7 @@
               <w:lang w:val="en-AU"/>
             </w:rPr>
           </w:pPr>
-          <w:hyperlink w:anchor="_Toc102669750" w:history="1">
+          <w:hyperlink w:anchor="_Toc104906582" w:history="1">
             <w:r>
               <w:rPr>
                 <w:rStyle w:val="Hyperlink"/>
@@ -1008,7 +1008,7 @@
                 <w:b/>
                 <w:noProof/>
               </w:rPr>
-              <w:t>7. Circular Motion Text Information Page</w:t>
+              <w:t>Circular Motion Text Information Page</w:t>
             </w:r>
             <w:r>
               <w:rPr>
@@ -1029,7 +1029,7 @@
                 <w:noProof/>
                 <w:webHidden/>
               </w:rPr>
-              <w:instrText xml:space="preserve"> PAGEREF _Toc102669750 \h </w:instrText>
+              <w:instrText xml:space="preserve"> PAGEREF _Toc104906582 \h </w:instrText>
             </w:r>
             <w:r>
               <w:rPr>
@@ -1072,7 +1072,7 @@
               <w:lang w:val="en-AU"/>
             </w:rPr>
           </w:pPr>
-          <w:hyperlink w:anchor="_Toc102669751" w:history="1">
+          <w:hyperlink w:anchor="_Toc104906583" w:history="1">
             <w:r>
               <w:rPr>
                 <w:rStyle w:val="Hyperlink"/>
@@ -1080,7 +1080,7 @@
                 <w:b/>
                 <w:noProof/>
               </w:rPr>
-              <w:t>8. Circular Motion Image Gallery Page</w:t>
+              <w:t>Circular Motion Image Gallery Page</w:t>
             </w:r>
             <w:r>
               <w:rPr>
@@ -1101,7 +1101,7 @@
                 <w:noProof/>
                 <w:webHidden/>
               </w:rPr>
-              <w:instrText xml:space="preserve"> PAGEREF _Toc102669751 \h </w:instrText>
+              <w:instrText xml:space="preserve"> PAGEREF _Toc104906583 \h </w:instrText>
             </w:r>
             <w:r>
               <w:rPr>
@@ -1144,7 +1144,7 @@
               <w:lang w:val="en-AU"/>
             </w:rPr>
           </w:pPr>
-          <w:hyperlink w:anchor="_Toc102669752" w:history="1">
+          <w:hyperlink w:anchor="_Toc104906584" w:history="1">
             <w:r>
               <w:rPr>
                 <w:rStyle w:val="Hyperlink"/>
@@ -1152,7 +1152,7 @@
                 <w:b/>
                 <w:noProof/>
               </w:rPr>
-              <w:t>9. Circular Motion Video Page</w:t>
+              <w:t>Circular Motion Video Page</w:t>
             </w:r>
             <w:r>
               <w:rPr>
@@ -1173,7 +1173,7 @@
                 <w:noProof/>
                 <w:webHidden/>
               </w:rPr>
-              <w:instrText xml:space="preserve"> PAGEREF _Toc102669752 \h </w:instrText>
+              <w:instrText xml:space="preserve"> PAGEREF _Toc104906584 \h </w:instrText>
             </w:r>
             <w:r>
               <w:rPr>
@@ -1216,15 +1216,14 @@
               <w:lang w:val="en-AU"/>
             </w:rPr>
           </w:pPr>
-          <w:hyperlink w:anchor="_Toc102669753" w:history="1">
+          <w:hyperlink w:anchor="_Toc104906585" w:history="1">
             <w:r>
               <w:rPr>
                 <w:rStyle w:val="Hyperlink"/>
-                <w:rFonts w:ascii="Verdana" w:eastAsia="Verdana" w:hAnsi="Verdana" w:cs="Verdana"/>
                 <w:b/>
                 <w:noProof/>
               </w:rPr>
-              <w:t>10. Coming Soon Page</w:t>
+              <w:t>Database Schema / File Design</w:t>
             </w:r>
             <w:r>
               <w:rPr>
@@ -1245,7 +1244,7 @@
                 <w:noProof/>
                 <w:webHidden/>
               </w:rPr>
-              <w:instrText xml:space="preserve"> PAGEREF _Toc102669753 \h </w:instrText>
+              <w:instrText xml:space="preserve"> PAGEREF _Toc104906585 \h </w:instrText>
             </w:r>
             <w:r>
               <w:rPr>
@@ -1265,7 +1264,7 @@
                 <w:noProof/>
                 <w:webHidden/>
               </w:rPr>
-              <w:t>6</w:t>
+              <w:t>7</w:t>
             </w:r>
             <w:r>
               <w:rPr>
@@ -1288,14 +1287,14 @@
               <w:lang w:val="en-AU"/>
             </w:rPr>
           </w:pPr>
-          <w:hyperlink w:anchor="_Toc102669754" w:history="1">
+          <w:hyperlink w:anchor="_Toc104906586" w:history="1">
             <w:r>
               <w:rPr>
                 <w:rStyle w:val="Hyperlink"/>
                 <w:b/>
                 <w:noProof/>
               </w:rPr>
-              <w:t>Database Schema / File Design</w:t>
+              <w:t>Site Map</w:t>
             </w:r>
             <w:r>
               <w:rPr>
@@ -1316,7 +1315,7 @@
                 <w:noProof/>
                 <w:webHidden/>
               </w:rPr>
-              <w:instrText xml:space="preserve"> PAGEREF _Toc102669754 \h </w:instrText>
+              <w:instrText xml:space="preserve"> PAGEREF _Toc104906586 \h </w:instrText>
             </w:r>
             <w:r>
               <w:rPr>
@@ -1337,6 +1336,77 @@
                 <w:webHidden/>
               </w:rPr>
               <w:t>7</w:t>
+            </w:r>
+            <w:r>
+              <w:rPr>
+                <w:noProof/>
+                <w:webHidden/>
+              </w:rPr>
+              <w:fldChar w:fldCharType="end"/>
+            </w:r>
+          </w:hyperlink>
+        </w:p>
+        <w:p>
+          <w:pPr>
+            <w:pStyle w:val="TOC2"/>
+            <w:tabs>
+              <w:tab w:val="right" w:pos="10456"/>
+            </w:tabs>
+            <w:rPr>
+              <w:rFonts w:asciiTheme="minorHAnsi" w:eastAsiaTheme="minorEastAsia" w:hAnsiTheme="minorHAnsi" w:cstheme="minorBidi"/>
+              <w:noProof/>
+              <w:lang w:val="en-AU"/>
+            </w:rPr>
+          </w:pPr>
+          <w:hyperlink w:anchor="_Toc104906587" w:history="1">
+            <w:r>
+              <w:rPr>
+                <w:rStyle w:val="Hyperlink"/>
+                <w:b/>
+                <w:noProof/>
+              </w:rPr>
+              <w:t>Interim Testing</w:t>
+            </w:r>
+            <w:r>
+              <w:rPr>
+                <w:noProof/>
+                <w:webHidden/>
+              </w:rPr>
+              <w:tab/>
+            </w:r>
+            <w:r>
+              <w:rPr>
+                <w:noProof/>
+                <w:webHidden/>
+              </w:rPr>
+              <w:fldChar w:fldCharType="begin"/>
+            </w:r>
+            <w:r>
+              <w:rPr>
+                <w:noProof/>
+                <w:webHidden/>
+              </w:rPr>
+              <w:instrText xml:space="preserve"> PAGEREF _Toc104906587 \h </w:instrText>
+            </w:r>
+            <w:r>
+              <w:rPr>
+                <w:noProof/>
+                <w:webHidden/>
+              </w:rPr>
+            </w:r>
+            <w:r>
+              <w:rPr>
+                <w:noProof/>
+                <w:webHidden/>
+              </w:rPr>
+              <w:fldChar w:fldCharType="separate"/>
+            </w:r>
+            <w:r>
+              <w:rPr>
+                <w:noProof/>
+                <w:webHidden/>
+              </w:rPr>
+              <w:t>8</w:t>
             </w:r>
             <w:r>
               <w:rPr>
@@ -1359,14 +1429,14 @@
               <w:lang w:val="en-AU"/>
             </w:rPr>
           </w:pPr>
-          <w:hyperlink w:anchor="_Toc102669755" w:history="1">
+          <w:hyperlink w:anchor="_Toc104906588" w:history="1">
             <w:r>
               <w:rPr>
                 <w:rStyle w:val="Hyperlink"/>
                 <w:b/>
                 <w:noProof/>
               </w:rPr>
-              <w:t>Site Map</w:t>
+              <w:t>Increment 1 Test Plan</w:t>
             </w:r>
             <w:r>
               <w:rPr>
@@ -1387,78 +1457,7 @@
                 <w:noProof/>
                 <w:webHidden/>
               </w:rPr>
-              <w:instrText xml:space="preserve"> PAGEREF _Toc102669755 \h </w:instrText>
-            </w:r>
-            <w:r>
-              <w:rPr>
-                <w:noProof/>
-                <w:webHidden/>
-              </w:rPr>
-            </w:r>
-            <w:r>
-              <w:rPr>
-                <w:noProof/>
-                <w:webHidden/>
-              </w:rPr>
-              <w:fldChar w:fldCharType="separate"/>
-            </w:r>
-            <w:r>
-              <w:rPr>
-                <w:noProof/>
-                <w:webHidden/>
-              </w:rPr>
-              <w:t>7</w:t>
-            </w:r>
-            <w:r>
-              <w:rPr>
-                <w:noProof/>
-                <w:webHidden/>
-              </w:rPr>
-              <w:fldChar w:fldCharType="end"/>
-            </w:r>
-          </w:hyperlink>
-        </w:p>
-        <w:p>
-          <w:pPr>
-            <w:pStyle w:val="TOC2"/>
-            <w:tabs>
-              <w:tab w:val="right" w:pos="10456"/>
-            </w:tabs>
-            <w:rPr>
-              <w:rFonts w:asciiTheme="minorHAnsi" w:eastAsiaTheme="minorEastAsia" w:hAnsiTheme="minorHAnsi" w:cstheme="minorBidi"/>
-              <w:noProof/>
-              <w:lang w:val="en-AU"/>
-            </w:rPr>
-          </w:pPr>
-          <w:hyperlink w:anchor="_Toc102669756" w:history="1">
-            <w:r>
-              <w:rPr>
-                <w:rStyle w:val="Hyperlink"/>
-                <w:b/>
-                <w:noProof/>
-              </w:rPr>
-              <w:t>Interim Testing</w:t>
-            </w:r>
-            <w:r>
-              <w:rPr>
-                <w:noProof/>
-                <w:webHidden/>
-              </w:rPr>
-              <w:tab/>
-            </w:r>
-            <w:r>
-              <w:rPr>
-                <w:noProof/>
-                <w:webHidden/>
-              </w:rPr>
-              <w:fldChar w:fldCharType="begin"/>
-            </w:r>
-            <w:r>
-              <w:rPr>
-                <w:noProof/>
-                <w:webHidden/>
-              </w:rPr>
-              <w:instrText xml:space="preserve"> PAGEREF _Toc102669756 \h </w:instrText>
+              <w:instrText xml:space="preserve"> PAGEREF _Toc104906588 \h </w:instrText>
             </w:r>
             <w:r>
               <w:rPr>
@@ -1501,14 +1500,14 @@
               <w:lang w:val="en-AU"/>
             </w:rPr>
           </w:pPr>
-          <w:hyperlink w:anchor="_Toc102669757" w:history="1">
+          <w:hyperlink w:anchor="_Toc104906589" w:history="1">
             <w:r>
               <w:rPr>
                 <w:rStyle w:val="Hyperlink"/>
                 <w:b/>
                 <w:noProof/>
               </w:rPr>
-              <w:t>Increment 1 Test Plan</w:t>
+              <w:t>Phase 1 Testing Feedback</w:t>
             </w:r>
             <w:r>
               <w:rPr>
@@ -1529,7 +1528,7 @@
                 <w:noProof/>
                 <w:webHidden/>
               </w:rPr>
-              <w:instrText xml:space="preserve"> PAGEREF _Toc102669757 \h </w:instrText>
+              <w:instrText xml:space="preserve"> PAGEREF _Toc104906589 \h </w:instrText>
             </w:r>
             <w:r>
               <w:rPr>
@@ -1549,78 +1548,7 @@
                 <w:noProof/>
                 <w:webHidden/>
               </w:rPr>
-              <w:t>8</w:t>
-            </w:r>
-            <w:r>
-              <w:rPr>
-                <w:noProof/>
-                <w:webHidden/>
-              </w:rPr>
-              <w:fldChar w:fldCharType="end"/>
-            </w:r>
-          </w:hyperlink>
-        </w:p>
-        <w:p>
-          <w:pPr>
-            <w:pStyle w:val="TOC3"/>
-            <w:tabs>
-              <w:tab w:val="right" w:pos="10456"/>
-            </w:tabs>
-            <w:rPr>
-              <w:rFonts w:asciiTheme="minorHAnsi" w:eastAsiaTheme="minorEastAsia" w:hAnsiTheme="minorHAnsi" w:cstheme="minorBidi"/>
-              <w:noProof/>
-              <w:lang w:val="en-AU"/>
-            </w:rPr>
-          </w:pPr>
-          <w:hyperlink w:anchor="_Toc102669758" w:history="1">
-            <w:r>
-              <w:rPr>
-                <w:rStyle w:val="Hyperlink"/>
-                <w:b/>
-                <w:noProof/>
-              </w:rPr>
-              <w:t>Phase 1 Testing Feedback</w:t>
-            </w:r>
-            <w:r>
-              <w:rPr>
-                <w:noProof/>
-                <w:webHidden/>
-              </w:rPr>
-              <w:tab/>
-            </w:r>
-            <w:r>
-              <w:rPr>
-                <w:noProof/>
-                <w:webHidden/>
-              </w:rPr>
-              <w:fldChar w:fldCharType="begin"/>
-            </w:r>
-            <w:r>
-              <w:rPr>
-                <w:noProof/>
-                <w:webHidden/>
-              </w:rPr>
-              <w:instrText xml:space="preserve"> PAGEREF _Toc102669758 \h </w:instrText>
-            </w:r>
-            <w:r>
-              <w:rPr>
-                <w:noProof/>
-                <w:webHidden/>
-              </w:rPr>
-            </w:r>
-            <w:r>
-              <w:rPr>
-                <w:noProof/>
-                <w:webHidden/>
-              </w:rPr>
-              <w:fldChar w:fldCharType="separate"/>
-            </w:r>
-            <w:r>
-              <w:rPr>
-                <w:noProof/>
-                <w:webHidden/>
-              </w:rPr>
-              <w:t>10</w:t>
+              <w:t>9</w:t>
             </w:r>
             <w:r>
               <w:rPr>
@@ -1643,7 +1571,7 @@
               <w:lang w:val="en-AU"/>
             </w:rPr>
           </w:pPr>
-          <w:hyperlink w:anchor="_Toc102669759" w:history="1">
+          <w:hyperlink w:anchor="_Toc104906590" w:history="1">
             <w:r>
               <w:rPr>
                 <w:rStyle w:val="Hyperlink"/>
@@ -1671,7 +1599,7 @@
                 <w:noProof/>
                 <w:webHidden/>
               </w:rPr>
-              <w:instrText xml:space="preserve"> PAGEREF _Toc102669759 \h </w:instrText>
+              <w:instrText xml:space="preserve"> PAGEREF _Toc104906590 \h </w:instrText>
             </w:r>
             <w:r>
               <w:rPr>
@@ -1691,7 +1619,7 @@
                 <w:noProof/>
                 <w:webHidden/>
               </w:rPr>
-              <w:t>10</w:t>
+              <w:t>9</w:t>
             </w:r>
             <w:r>
               <w:rPr>
@@ -1714,7 +1642,7 @@
               <w:lang w:val="en-AU"/>
             </w:rPr>
           </w:pPr>
-          <w:hyperlink w:anchor="_Toc102669760" w:history="1">
+          <w:hyperlink w:anchor="_Toc104906591" w:history="1">
             <w:r>
               <w:rPr>
                 <w:rStyle w:val="Hyperlink"/>
@@ -1742,7 +1670,7 @@
                 <w:noProof/>
                 <w:webHidden/>
               </w:rPr>
-              <w:instrText xml:space="preserve"> PAGEREF _Toc102669760 \h </w:instrText>
+              <w:instrText xml:space="preserve"> PAGEREF _Toc104906591 \h </w:instrText>
             </w:r>
             <w:r>
               <w:rPr>
@@ -1762,7 +1690,7 @@
                 <w:noProof/>
                 <w:webHidden/>
               </w:rPr>
-              <w:t>11</w:t>
+              <w:t>10</w:t>
             </w:r>
             <w:r>
               <w:rPr>
@@ -1830,7 +1758,7 @@
           <w:color w:val="CC0000"/>
         </w:rPr>
       </w:pPr>
-      <w:bookmarkStart w:id="0" w:name="_Toc102669741"/>
+      <w:bookmarkStart w:id="0" w:name="_Toc104906573"/>
       <w:r>
         <w:rPr>
           <w:b/>
@@ -2128,7 +2056,7 @@
           <w:color w:val="E06666"/>
         </w:rPr>
       </w:pPr>
-      <w:bookmarkStart w:id="2" w:name="_Toc102669742"/>
+      <w:bookmarkStart w:id="2" w:name="_Toc104906574"/>
       <w:r>
         <w:rPr>
           <w:b/>
@@ -2147,7 +2075,7 @@
           <w:color w:val="CC0000"/>
         </w:rPr>
       </w:pPr>
-      <w:bookmarkStart w:id="3" w:name="_Toc102669743"/>
+      <w:bookmarkStart w:id="3" w:name="_Toc104906575"/>
       <w:r>
         <w:rPr>
           <w:b/>
@@ -2533,7 +2461,7 @@
           <w:szCs w:val="24"/>
         </w:rPr>
       </w:pPr>
-      <w:bookmarkStart w:id="4" w:name="_Toc102669744"/>
+      <w:bookmarkStart w:id="4" w:name="_Toc104906576"/>
       <w:r>
         <w:rPr>
           <w:rFonts w:ascii="Verdana" w:eastAsia="Verdana" w:hAnsi="Verdana" w:cs="Verdana"/>
@@ -3208,7 +3136,7 @@
           <w:szCs w:val="24"/>
         </w:rPr>
       </w:pPr>
-      <w:bookmarkStart w:id="5" w:name="_Toc102669745"/>
+      <w:bookmarkStart w:id="5" w:name="_Toc104906577"/>
       <w:r>
         <w:rPr>
           <w:rFonts w:ascii="Verdana" w:eastAsia="Verdana" w:hAnsi="Verdana" w:cs="Verdana"/>
@@ -3345,7 +3273,7 @@
           <w:szCs w:val="24"/>
         </w:rPr>
       </w:pPr>
-      <w:bookmarkStart w:id="6" w:name="_Toc102669746"/>
+      <w:bookmarkStart w:id="6" w:name="_Toc104906578"/>
       <w:r>
         <w:rPr>
           <w:rFonts w:ascii="Verdana" w:eastAsia="Verdana" w:hAnsi="Verdana" w:cs="Verdana"/>
@@ -3540,7 +3468,7 @@
           <w:szCs w:val="24"/>
         </w:rPr>
       </w:pPr>
-      <w:bookmarkStart w:id="7" w:name="_Toc102669747"/>
+      <w:bookmarkStart w:id="7" w:name="_Toc104906579"/>
       <w:r>
         <w:rPr>
           <w:rFonts w:ascii="Verdana" w:eastAsia="Verdana" w:hAnsi="Verdana" w:cs="Verdana"/>
@@ -3668,7 +3596,7 @@
           <w:szCs w:val="24"/>
         </w:rPr>
       </w:pPr>
-      <w:bookmarkStart w:id="8" w:name="_Toc102669748"/>
+      <w:bookmarkStart w:id="8" w:name="_Toc104906580"/>
       <w:r>
         <w:rPr>
           <w:rFonts w:ascii="Verdana" w:eastAsia="Verdana" w:hAnsi="Verdana" w:cs="Verdana"/>
@@ -3795,7 +3723,7 @@
           <w:szCs w:val="24"/>
         </w:rPr>
       </w:pPr>
-      <w:bookmarkStart w:id="9" w:name="_Toc102669749"/>
+      <w:bookmarkStart w:id="9" w:name="_Toc104906581"/>
       <w:r>
         <w:rPr>
           <w:rFonts w:ascii="Verdana" w:eastAsia="Verdana" w:hAnsi="Verdana" w:cs="Verdana"/>
@@ -3899,7 +3827,7 @@
           <w:szCs w:val="24"/>
         </w:rPr>
       </w:pPr>
-      <w:bookmarkStart w:id="10" w:name="_Toc102669750"/>
+      <w:bookmarkStart w:id="10" w:name="_Toc104906582"/>
       <w:r>
         <w:rPr>
           <w:rFonts w:ascii="Verdana" w:eastAsia="Verdana" w:hAnsi="Verdana" w:cs="Verdana"/>
@@ -4045,7 +3973,7 @@
           <w:szCs w:val="24"/>
         </w:rPr>
       </w:pPr>
-      <w:bookmarkStart w:id="11" w:name="_Toc102669751"/>
+      <w:bookmarkStart w:id="11" w:name="_Toc104906583"/>
       <w:r>
         <w:rPr>
           <w:rFonts w:ascii="Verdana" w:eastAsia="Verdana" w:hAnsi="Verdana" w:cs="Verdana"/>
@@ -4170,7 +4098,7 @@
           <w:szCs w:val="24"/>
         </w:rPr>
       </w:pPr>
-      <w:bookmarkStart w:id="12" w:name="_Toc102669752"/>
+      <w:bookmarkStart w:id="12" w:name="_Toc104906584"/>
       <w:r>
         <w:rPr>
           <w:rFonts w:ascii="Verdana" w:eastAsia="Verdana" w:hAnsi="Verdana" w:cs="Verdana"/>
@@ -4312,7 +4240,7 @@
           <w:color w:val="CC0000"/>
         </w:rPr>
       </w:pPr>
-      <w:bookmarkStart w:id="14" w:name="_Toc102669754"/>
+      <w:bookmarkStart w:id="14" w:name="_Toc104906585"/>
       <w:r>
         <w:rPr>
           <w:b/>
@@ -6082,7 +6010,7 @@
           <w:color w:val="CC0000"/>
         </w:rPr>
       </w:pPr>
-      <w:bookmarkStart w:id="15" w:name="_Toc102669755"/>
+      <w:bookmarkStart w:id="15" w:name="_Toc104906586"/>
       <w:r>
         <w:rPr>
           <w:b/>
@@ -6120,49 +6048,235 @@
         <w:t>/Deliverable1/</w:t>
       </w:r>
     </w:p>
-    <w:p/>
-    <w:p>
-      <w:r>
-        <w:rPr>
-          <w:noProof/>
-        </w:rPr>
-        <w:drawing>
-          <wp:inline distT="0" distB="0" distL="0" distR="0" wp14:anchorId="3922ACDF" wp14:editId="6649113A">
-            <wp:extent cx="6645910" cy="2197735"/>
-            <wp:effectExtent l="0" t="0" r="2540" b="0"/>
-            <wp:docPr id="4" name="Picture 4" descr="Graphical user interface, application&#10;&#10;Description automatically generated"/>
-            <wp:cNvGraphicFramePr>
-              <a:graphicFrameLocks xmlns:a="http://schemas.openxmlformats.org/drawingml/2006/main" noChangeAspect="1"/>
-            </wp:cNvGraphicFramePr>
-            <a:graphic xmlns:a="http://schemas.openxmlformats.org/drawingml/2006/main">
-              <a:graphicData uri="http://schemas.openxmlformats.org/drawingml/2006/picture">
-                <pic:pic xmlns:pic="http://schemas.openxmlformats.org/drawingml/2006/picture">
-                  <pic:nvPicPr>
-                    <pic:cNvPr id="4" name="Picture 4" descr="Graphical user interface, application&#10;&#10;Description automatically generated"/>
-                    <pic:cNvPicPr/>
-                  </pic:nvPicPr>
-                  <pic:blipFill>
-                    <a:blip r:embed="rId9"/>
-                    <a:stretch>
-                      <a:fillRect/>
-                    </a:stretch>
-                  </pic:blipFill>
-                  <pic:spPr>
-                    <a:xfrm>
-                      <a:off x="0" y="0"/>
-                      <a:ext cx="6645910" cy="2197735"/>
-                    </a:xfrm>
-                    <a:prstGeom prst="rect">
-                      <a:avLst/>
-                    </a:prstGeom>
-                  </pic:spPr>
-                </pic:pic>
-              </a:graphicData>
-            </a:graphic>
-          </wp:inline>
-        </w:drawing>
-      </w:r>
-    </w:p>
+    <w:sdt>
+      <w:sdtPr>
+        <w:id w:val="1399710559"/>
+        <w:lock w:val="contentLocked"/>
+        <w:placeholder>
+          <w:docPart w:val="DefaultPlaceholder_-1854013440"/>
+        </w:placeholder>
+        <w:group/>
+      </w:sdtPr>
+      <w:sdtContent>
+        <w:p/>
+        <w:p>
+          <w:r>
+            <w:rPr>
+              <w:noProof/>
+            </w:rPr>
+            <mc:AlternateContent>
+              <mc:Choice Requires="wps">
+                <w:drawing>
+                  <wp:anchor distT="0" distB="0" distL="114300" distR="114300" simplePos="0" relativeHeight="251661312" behindDoc="0" locked="0" layoutInCell="1" allowOverlap="1" wp14:anchorId="3A048251" wp14:editId="1D6BDAFE">
+                    <wp:simplePos x="0" y="0"/>
+                    <wp:positionH relativeFrom="column">
+                      <wp:posOffset>4644406</wp:posOffset>
+                    </wp:positionH>
+                    <wp:positionV relativeFrom="paragraph">
+                      <wp:posOffset>1037300</wp:posOffset>
+                    </wp:positionV>
+                    <wp:extent cx="1489521" cy="987625"/>
+                    <wp:effectExtent l="0" t="0" r="0" b="3175"/>
+                    <wp:wrapNone/>
+                    <wp:docPr id="6" name="Rectangle 6"/>
+                    <wp:cNvGraphicFramePr/>
+                    <a:graphic xmlns:a="http://schemas.openxmlformats.org/drawingml/2006/main">
+                      <a:graphicData uri="http://schemas.microsoft.com/office/word/2010/wordprocessingShape">
+                        <wps:wsp>
+                          <wps:cNvSpPr/>
+                          <wps:spPr>
+                            <a:xfrm>
+                              <a:off x="0" y="0"/>
+                              <a:ext cx="1489521" cy="987625"/>
+                            </a:xfrm>
+                            <a:prstGeom prst="rect">
+                              <a:avLst/>
+                            </a:prstGeom>
+                            <a:solidFill>
+                              <a:srgbClr val="F9FAFC"/>
+                            </a:solidFill>
+                            <a:ln>
+                              <a:noFill/>
+                            </a:ln>
+                            <a:effectLst/>
+                          </wps:spPr>
+                          <wps:style>
+                            <a:lnRef idx="1">
+                              <a:schemeClr val="accent1"/>
+                            </a:lnRef>
+                            <a:fillRef idx="3">
+                              <a:schemeClr val="accent1"/>
+                            </a:fillRef>
+                            <a:effectRef idx="2">
+                              <a:schemeClr val="accent1"/>
+                            </a:effectRef>
+                            <a:fontRef idx="minor">
+                              <a:schemeClr val="lt1"/>
+                            </a:fontRef>
+                          </wps:style>
+                          <wps:txbx>
+                            <w:txbxContent>
+                              <w:p>
+                                <w:pPr>
+                                  <w:jc w:val="center"/>
+                                </w:pPr>
+                              </w:p>
+                            </w:txbxContent>
+                          </wps:txbx>
+                          <wps:bodyPr rot="0" spcFirstLastPara="0" vertOverflow="overflow" horzOverflow="overflow" vert="horz" wrap="square" lIns="91440" tIns="45720" rIns="91440" bIns="45720" numCol="1" spcCol="0" rtlCol="0" fromWordArt="0" anchor="ctr" anchorCtr="0" forceAA="0" compatLnSpc="1">
+                            <a:prstTxWarp prst="textNoShape">
+                              <a:avLst/>
+                            </a:prstTxWarp>
+                            <a:noAutofit/>
+                          </wps:bodyPr>
+                        </wps:wsp>
+                      </a:graphicData>
+                    </a:graphic>
+                    <wp14:sizeRelH relativeFrom="margin">
+                      <wp14:pctWidth>0</wp14:pctWidth>
+                    </wp14:sizeRelH>
+                    <wp14:sizeRelV relativeFrom="margin">
+                      <wp14:pctHeight>0</wp14:pctHeight>
+                    </wp14:sizeRelV>
+                  </wp:anchor>
+                </w:drawing>
+              </mc:Choice>
+              <mc:Fallback>
+                <w:pict>
+                  <v:rect w14:anchorId="3A048251" id="Rectangle 6" o:spid="_x0000_s1026" style="position:absolute;margin-left:365.7pt;margin-top:81.7pt;width:117.3pt;height:77.75pt;z-index:251661312;visibility:visible;mso-wrap-style:square;mso-width-percent:0;mso-height-percent:0;mso-wrap-distance-left:9pt;mso-wrap-distance-top:0;mso-wrap-distance-right:9pt;mso-wrap-distance-bottom:0;mso-position-horizontal:absolute;mso-position-horizontal-relative:text;mso-position-vertical:absolute;mso-position-vertical-relative:text;mso-width-percent:0;mso-height-percent:0;mso-width-relative:margin;mso-height-relative:margin;v-text-anchor:middle" o:gfxdata="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" fillcolor="#f9fafc" stroked="f">
+                    <v:textbox>
+                      <w:txbxContent>
+                        <w:p>
+                          <w:pPr>
+                            <w:jc w:val="center"/>
+                          </w:pPr>
+                        </w:p>
+                      </w:txbxContent>
+                    </v:textbox>
+                  </v:rect>
+                </w:pict>
+              </mc:Fallback>
+            </mc:AlternateContent>
+          </w:r>
+          <w:r>
+            <w:rPr>
+              <w:noProof/>
+            </w:rPr>
+            <mc:AlternateContent>
+              <mc:Choice Requires="wps">
+                <w:drawing>
+                  <wp:anchor distT="0" distB="0" distL="114300" distR="114300" simplePos="0" relativeHeight="251659264" behindDoc="0" locked="0" layoutInCell="1" allowOverlap="1" wp14:anchorId="7C2D0D13" wp14:editId="19C76872">
+                    <wp:simplePos x="0" y="0"/>
+                    <wp:positionH relativeFrom="column">
+                      <wp:posOffset>3600687</wp:posOffset>
+                    </wp:positionH>
+                    <wp:positionV relativeFrom="paragraph">
+                      <wp:posOffset>1054100</wp:posOffset>
+                    </wp:positionV>
+                    <wp:extent cx="2666683" cy="266700"/>
+                    <wp:effectExtent l="0" t="0" r="635" b="0"/>
+                    <wp:wrapNone/>
+                    <wp:docPr id="5" name="Rectangle 5"/>
+                    <wp:cNvGraphicFramePr/>
+                    <a:graphic xmlns:a="http://schemas.openxmlformats.org/drawingml/2006/main">
+                      <a:graphicData uri="http://schemas.microsoft.com/office/word/2010/wordprocessingShape">
+                        <wps:wsp>
+                          <wps:cNvSpPr/>
+                          <wps:spPr>
+                            <a:xfrm>
+                              <a:off x="0" y="0"/>
+                              <a:ext cx="2666683" cy="266700"/>
+                            </a:xfrm>
+                            <a:prstGeom prst="rect">
+                              <a:avLst/>
+                            </a:prstGeom>
+                            <a:solidFill>
+                              <a:srgbClr val="F9FAFC"/>
+                            </a:solidFill>
+                            <a:ln>
+                              <a:noFill/>
+                            </a:ln>
+                            <a:effectLst/>
+                          </wps:spPr>
+                          <wps:style>
+                            <a:lnRef idx="1">
+                              <a:schemeClr val="accent1"/>
+                            </a:lnRef>
+                            <a:fillRef idx="3">
+                              <a:schemeClr val="accent1"/>
+                            </a:fillRef>
+                            <a:effectRef idx="2">
+                              <a:schemeClr val="accent1"/>
+                            </a:effectRef>
+                            <a:fontRef idx="minor">
+                              <a:schemeClr val="lt1"/>
+                            </a:fontRef>
+                          </wps:style>
+                          <wps:bodyPr rot="0" spcFirstLastPara="0" vertOverflow="overflow" horzOverflow="overflow" vert="horz" wrap="square" lIns="91440" tIns="45720" rIns="91440" bIns="45720" numCol="1" spcCol="0" rtlCol="0" fromWordArt="0" anchor="ctr" anchorCtr="0" forceAA="0" compatLnSpc="1">
+                            <a:prstTxWarp prst="textNoShape">
+                              <a:avLst/>
+                            </a:prstTxWarp>
+                            <a:noAutofit/>
+                          </wps:bodyPr>
+                        </wps:wsp>
+                      </a:graphicData>
+                    </a:graphic>
+                    <wp14:sizeRelH relativeFrom="margin">
+                      <wp14:pctWidth>0</wp14:pctWidth>
+                    </wp14:sizeRelH>
+                  </wp:anchor>
+                </w:drawing>
+              </mc:Choice>
+              <mc:Fallback>
+                <w:pict>
+                  <v:rect w14:anchorId="341AC54A" id="Rectangle 5" o:spid="_x0000_s1026" style="position:absolute;margin-left:283.5pt;margin-top:83pt;width:210pt;height:21pt;z-index:251659264;visibility:visible;mso-wrap-style:square;mso-width-percent:0;mso-wrap-distance-left:9pt;mso-wrap-distance-top:0;mso-wrap-distance-right:9pt;mso-wrap-distance-bottom:0;mso-position-horizontal:absolute;mso-position-horizontal-relative:text;mso-position-vertical:absolute;mso-position-vertical-relative:text;mso-width-percent:0;mso-width-relative:margin;v-text-anchor:middle" o:gfxdata="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" fillcolor="#f9fafc" stroked="f"/>
+                </w:pict>
+              </mc:Fallback>
+            </mc:AlternateContent>
+          </w:r>
+          <w:r>
+            <w:rPr>
+              <w:noProof/>
+            </w:rPr>
+            <w:drawing>
+              <wp:inline distT="0" distB="0" distL="0" distR="0" wp14:anchorId="3922ACDF" wp14:editId="47092F9B">
+                <wp:extent cx="6645910" cy="2197735"/>
+                <wp:effectExtent l="0" t="0" r="2540" b="0"/>
+                <wp:docPr id="4" name="Picture 4" descr="Graphical user interface, application&#10;&#10;Description automatically generated"/>
+                <wp:cNvGraphicFramePr>
+                  <a:graphicFrameLocks xmlns:a="http://schemas.openxmlformats.org/drawingml/2006/main" noChangeAspect="1"/>
+                </wp:cNvGraphicFramePr>
+                <a:graphic xmlns:a="http://schemas.openxmlformats.org/drawingml/2006/main">
+                  <a:graphicData uri="http://schemas.openxmlformats.org/drawingml/2006/picture">
+                    <pic:pic xmlns:pic="http://schemas.openxmlformats.org/drawingml/2006/picture">
+                      <pic:nvPicPr>
+                        <pic:cNvPr id="4" name="Picture 4" descr="Graphical user interface, application&#10;&#10;Description automatically generated"/>
+                        <pic:cNvPicPr/>
+                      </pic:nvPicPr>
+                      <pic:blipFill>
+                        <a:blip r:embed="rId9"/>
+                        <a:stretch>
+                          <a:fillRect/>
+                        </a:stretch>
+                      </pic:blipFill>
+                      <pic:spPr>
+                        <a:xfrm>
+                          <a:off x="0" y="0"/>
+                          <a:ext cx="6645910" cy="2197735"/>
+                        </a:xfrm>
+                        <a:prstGeom prst="rect">
+                          <a:avLst/>
+                        </a:prstGeom>
+                      </pic:spPr>
+                    </pic:pic>
+                  </a:graphicData>
+                </a:graphic>
+              </wp:inline>
+            </w:drawing>
+          </w:r>
+        </w:p>
+      </w:sdtContent>
+    </w:sdt>
     <w:p>
       <w:pPr>
         <w:pStyle w:val="Heading2"/>
@@ -6172,7 +6286,7 @@
         </w:rPr>
       </w:pPr>
       <w:bookmarkStart w:id="16" w:name="_9qm5k3kt8lvu" w:colFirst="0" w:colLast="0"/>
-      <w:bookmarkStart w:id="17" w:name="_Toc102669756"/>
+      <w:bookmarkStart w:id="17" w:name="_Toc104906587"/>
       <w:bookmarkEnd w:id="16"/>
       <w:r>
         <w:rPr>
@@ -6200,7 +6314,7 @@
           <w:color w:val="CC4125"/>
         </w:rPr>
       </w:pPr>
-      <w:bookmarkStart w:id="18" w:name="_Toc102669757"/>
+      <w:bookmarkStart w:id="18" w:name="_Toc104906588"/>
       <w:r>
         <w:rPr>
           <w:b/>
@@ -12071,7 +12185,7 @@
           <w:color w:val="A61C00"/>
         </w:rPr>
       </w:pPr>
-      <w:bookmarkStart w:id="19" w:name="_Toc102669758"/>
+      <w:bookmarkStart w:id="19" w:name="_Toc104906589"/>
       <w:r>
         <w:rPr>
           <w:b/>
@@ -12094,7 +12208,7 @@
           <w:color w:val="A61C00"/>
         </w:rPr>
       </w:pPr>
-      <w:bookmarkStart w:id="20" w:name="_Toc102669759"/>
+      <w:bookmarkStart w:id="20" w:name="_Toc104906590"/>
       <w:r>
         <w:rPr>
           <w:b/>
@@ -12492,9 +12606,11 @@
             <w:r>
               <w:t xml:space="preserve">. </w:t>
             </w:r>
+            <w:proofErr w:type="gramStart"/>
             <w:r>
               <w:t>E.g.</w:t>
             </w:r>
+            <w:proofErr w:type="gramEnd"/>
             <w:r>
               <w:t xml:space="preserve"> 170px</w:t>
             </w:r>
@@ -12896,7 +13012,7 @@
           <w:color w:val="A61C00"/>
         </w:rPr>
       </w:pPr>
-      <w:bookmarkStart w:id="21" w:name="_Toc102669760"/>
+      <w:bookmarkStart w:id="21" w:name="_Toc104906591"/>
       <w:r>
         <w:rPr>
           <w:b/>
@@ -15084,7 +15200,604 @@
       <w:ind w:left="660"/>
     </w:pPr>
   </w:style>
+  <w:style w:type="character" w:styleId="PlaceholderText">
+    <w:name w:val="Placeholder Text"/>
+    <w:basedOn w:val="DefaultParagraphFont"/>
+    <w:uiPriority w:val="99"/>
+    <w:semiHidden/>
+    <w:rsid w:val="00BB64FD"/>
+    <w:rPr>
+      <w:color w:val="808080"/>
+    </w:rPr>
+  </w:style>
 </w:styles>
+</file>
+
+<file path=word/glossary/document.xml><?xml version="1.0" encoding="utf-8"?>
+<w:glossaryDocument xmlns:wpc="http://schemas.microsoft.com/office/word/2010/wordprocessingCanvas" xmlns:cx="http://schemas.microsoft.com/office/drawing/2014/chartex" xmlns:cx1="http://schemas.microsoft.com/office/drawing/2015/9/8/chartex" xmlns:cx2="http://schemas.microsoft.com/office/drawing/2015/10/21/chartex" xmlns:cx3="http://schemas.microsoft.com/office/drawing/2016/5/9/chartex" xmlns:cx4="http://schemas.microsoft.com/office/drawing/2016/5/10/chartex" xmlns:cx5="http://schemas.microsoft.com/office/drawing/2016/5/11/chartex" xmlns:cx6="http://schemas.microsoft.com/office/drawing/2016/5/12/chartex" xmlns:cx7="http://schemas.microsoft.com/office/drawing/2016/5/13/chartex" xmlns:cx8="http://schemas.microsoft.com/office/drawing/2016/5/14/chartex" xmlns:mc="http://schemas.openxmlformats.org/markup-compatibility/2006" xmlns:aink="http://schemas.microsoft.com/office/drawing/2016/ink" xmlns:am3d="http://schemas.microsoft.com/office/drawing/2017/model3d" xmlns:o="urn:schemas-microsoft-com:office:office" xmlns:r="http://schemas.openxmlformats.org/officeDocument/2006/relationships" xmlns:m="http://schemas.openxmlformats.org/officeDocument/2006/math" xmlns:v="urn:schemas-microsoft-com:vml" xmlns:wp14="http://schemas.microsoft.com/office/word/2010/wordprocessingDrawing" xmlns:wp="http://schemas.openxmlformats.org/drawingml/2006/wordprocessingDrawing" xmlns:w10="urn:schemas-microsoft-com:office:word" xmlns:w="http://schemas.openxmlformats.org/wordprocessingml/2006/main" xmlns:w14="http://schemas.microsoft.com/office/word/2010/wordml" xmlns:w15="http://schemas.microsoft.com/office/word/2012/wordml" xmlns:w16cex="http://schemas.microsoft.com/office/word/2018/wordml/cex" xmlns:w16cid="http://schemas.microsoft.com/office/word/2016/wordml/cid" xmlns:w16="http://schemas.microsoft.com/office/word/2018/wordml" xmlns:w16sdtdh="http://schemas.microsoft.com/office/word/2020/wordml/sdtdatahash" xmlns:w16se="http://schemas.microsoft.com/office/word/2015/wordml/symex" xmlns:wpg="http://schemas.microsoft.com/office/word/2010/wordprocessingGroup" xmlns:wpi="http://schemas.microsoft.com/office/word/2010/wordprocessingInk" xmlns:wne="http://schemas.microsoft.com/office/word/2006/wordml" xmlns:wps="http://schemas.microsoft.com/office/word/2010/wordprocessingShape" mc:Ignorable="w14 w15 w16se w16cid w16 w16cex w16sdtdh wp14">
+  <w:docParts>
+    <w:docPart>
+      <w:docPartPr>
+        <w:name w:val="DefaultPlaceholder_-1854013440"/>
+        <w:category>
+          <w:name w:val="General"/>
+          <w:gallery w:val="placeholder"/>
+        </w:category>
+        <w:types>
+          <w:type w:val="bbPlcHdr"/>
+        </w:types>
+        <w:behaviors>
+          <w:behavior w:val="content"/>
+        </w:behaviors>
+        <w:guid w:val="{0357910D-DB88-4748-9147-F5B53D457A23}"/>
+      </w:docPartPr>
+      <w:docPartBody>
+        <w:p>
+          <w:r>
+            <w:rPr>
+              <w:rStyle w:val="PlaceholderText"/>
+            </w:rPr>
+            <w:t>Click or tap here to enter text.</w:t>
+          </w:r>
+        </w:p>
+      </w:docPartBody>
+    </w:docPart>
+  </w:docParts>
+</w:glossaryDocument>
+</file>
+
+<file path=word/glossary/fontTable.xml><?xml version="1.0" encoding="utf-8"?>
+<w:fonts xmlns:mc="http://schemas.openxmlformats.org/markup-compatibility/2006" xmlns:r="http://schemas.openxmlformats.org/officeDocument/2006/relationships" xmlns:w="http://schemas.openxmlformats.org/wordprocessingml/2006/main" xmlns:w14="http://schemas.microsoft.com/office/word/2010/wordml" xmlns:w15="http://schemas.microsoft.com/office/word/2012/wordml" xmlns:w16cex="http://schemas.microsoft.com/office/word/2018/wordml/cex" xmlns:w16cid="http://schemas.microsoft.com/office/word/2016/wordml/cid" xmlns:w16="http://schemas.microsoft.com/office/word/2018/wordml" xmlns:w16sdtdh="http://schemas.microsoft.com/office/word/2020/wordml/sdtdatahash" xmlns:w16se="http://schemas.microsoft.com/office/word/2015/wordml/symex" mc:Ignorable="w14 w15 w16se w16cid w16 w16cex w16sdtdh">
+  <w:font w:name="Times New Roman">
+    <w:panose1 w:val="02020603050405020304"/>
+    <w:charset w:val="00"/>
+    <w:family w:val="roman"/>
+    <w:pitch w:val="variable"/>
+    <w:sig w:usb0="E0002EFF" w:usb1="C000785B" w:usb2="00000009" w:usb3="00000000" w:csb0="000001FF" w:csb1="00000000"/>
+  </w:font>
+  <w:font w:name="Arial">
+    <w:panose1 w:val="020B0604020202020204"/>
+    <w:charset w:val="00"/>
+    <w:family w:val="swiss"/>
+    <w:pitch w:val="variable"/>
+    <w:sig w:usb0="E0002EFF" w:usb1="C000785B" w:usb2="00000009" w:usb3="00000000" w:csb0="000001FF" w:csb1="00000000"/>
+  </w:font>
+  <w:font w:name="Courier New">
+    <w:panose1 w:val="02070309020205020404"/>
+    <w:charset w:val="00"/>
+    <w:family w:val="modern"/>
+    <w:pitch w:val="fixed"/>
+    <w:sig w:usb0="E0002EFF" w:usb1="C0007843" w:usb2="00000009" w:usb3="00000000" w:csb0="000001FF" w:csb1="00000000"/>
+  </w:font>
+  <w:font w:name="Wingdings">
+    <w:panose1 w:val="05000000000000000000"/>
+    <w:charset w:val="02"/>
+    <w:family w:val="auto"/>
+    <w:pitch w:val="variable"/>
+    <w:sig w:usb0="00000000" w:usb1="10000000" w:usb2="00000000" w:usb3="00000000" w:csb0="80000000" w:csb1="00000000"/>
+  </w:font>
+  <w:font w:name="Symbol">
+    <w:panose1 w:val="05050102010706020507"/>
+    <w:charset w:val="02"/>
+    <w:family w:val="roman"/>
+    <w:pitch w:val="variable"/>
+    <w:sig w:usb0="00000000" w:usb1="10000000" w:usb2="00000000" w:usb3="00000000" w:csb0="80000000" w:csb1="00000000"/>
+  </w:font>
+  <w:font w:name="Verdana">
+    <w:panose1 w:val="020B0604030504040204"/>
+    <w:charset w:val="00"/>
+    <w:family w:val="swiss"/>
+    <w:pitch w:val="variable"/>
+    <w:sig w:usb0="A00006FF" w:usb1="4000205B" w:usb2="00000010" w:usb3="00000000" w:csb0="0000019F" w:csb1="00000000"/>
+  </w:font>
+  <w:font w:name="Cambria">
+    <w:panose1 w:val="02040503050406030204"/>
+    <w:charset w:val="00"/>
+    <w:family w:val="roman"/>
+    <w:pitch w:val="variable"/>
+    <w:sig w:usb0="E00006FF" w:usb1="420024FF" w:usb2="02000000" w:usb3="00000000" w:csb0="0000019F" w:csb1="00000000"/>
+  </w:font>
+  <w:font w:name="Calibri">
+    <w:panose1 w:val="020F0502020204030204"/>
+    <w:charset w:val="00"/>
+    <w:family w:val="swiss"/>
+    <w:pitch w:val="variable"/>
+    <w:sig w:usb0="E4002EFF" w:usb1="C000247B" w:usb2="00000009" w:usb3="00000000" w:csb0="000001FF" w:csb1="00000000"/>
+  </w:font>
+  <w:font w:name="Calibri Light">
+    <w:panose1 w:val="020F0302020204030204"/>
+    <w:charset w:val="00"/>
+    <w:family w:val="swiss"/>
+    <w:pitch w:val="variable"/>
+    <w:sig w:usb0="E4002EFF" w:usb1="C000247B" w:usb2="00000009" w:usb3="00000000" w:csb0="000001FF" w:csb1="00000000"/>
+  </w:font>
+</w:fonts>
+</file>
+
+<file path=word/glossary/settings.xml><?xml version="1.0" encoding="utf-8"?>
+<w:settings xmlns:mc="http://schemas.openxmlformats.org/markup-compatibility/2006" xmlns:o="urn:schemas-microsoft-com:office:office" xmlns:r="http://schemas.openxmlformats.org/officeDocument/2006/relationships" xmlns:m="http://schemas.openxmlformats.org/officeDocument/2006/math" xmlns:v="urn:schemas-microsoft-com:vml" xmlns:w10="urn:schemas-microsoft-com:office:word" xmlns:w="http://schemas.openxmlformats.org/wordprocessingml/2006/main" xmlns:w14="http://schemas.microsoft.com/office/word/2010/wordml" xmlns:w15="http://schemas.microsoft.com/office/word/2012/wordml" xmlns:w16cex="http://schemas.microsoft.com/office/word/2018/wordml/cex" xmlns:w16cid="http://schemas.microsoft.com/office/word/2016/wordml/cid" xmlns:w16="http://schemas.microsoft.com/office/word/2018/wordml" xmlns:w16sdtdh="http://schemas.microsoft.com/office/word/2020/wordml/sdtdatahash" xmlns:w16se="http://schemas.microsoft.com/office/word/2015/wordml/symex" xmlns:sl="http://schemas.openxmlformats.org/schemaLibrary/2006/main" mc:Ignorable="w14 w15 w16se w16cid w16 w16cex w16sdtdh">
+  <w:view w:val="normal"/>
+  <w:defaultTabStop w:val="720"/>
+  <w:characterSpacingControl w:val="doNotCompress"/>
+  <w:compat>
+    <w:useFELayout/>
+    <w:compatSetting w:name="compatibilityMode" w:uri="http://schemas.microsoft.com/office/word" w:val="15"/>
+    <w:compatSetting w:name="overrideTableStyleFontSizeAndJustification" w:uri="http://schemas.microsoft.com/office/word" w:val="1"/>
+    <w:compatSetting w:name="enableOpenTypeFeatures" w:uri="http://schemas.microsoft.com/office/word" w:val="1"/>
+    <w:compatSetting w:name="doNotFlipMirrorIndents" w:uri="http://schemas.microsoft.com/office/word" w:val="1"/>
+    <w:compatSetting w:name="differentiateMultirowTableHeaders" w:uri="http://schemas.microsoft.com/office/word" w:val="1"/>
+    <w:compatSetting w:name="useWord2013TrackBottomHyphenation" w:uri="http://schemas.microsoft.com/office/word" w:val="0"/>
+  </w:compat>
+  <w:rsids>
+    <w:rsidRoot w:val="006678F1"/>
+    <w:rsid w:val="006678F1"/>
+    <w:rsid w:val="00B54713"/>
+  </w:rsids>
+  <m:mathPr>
+    <m:mathFont m:val="Cambria Math"/>
+    <m:brkBin m:val="before"/>
+    <m:brkBinSub m:val="--"/>
+    <m:smallFrac m:val="0"/>
+    <m:dispDef/>
+    <m:lMargin m:val="0"/>
+    <m:rMargin m:val="0"/>
+    <m:defJc m:val="centerGroup"/>
+    <m:wrapIndent m:val="1440"/>
+    <m:intLim m:val="subSup"/>
+    <m:naryLim m:val="undOvr"/>
+  </m:mathPr>
+  <w:themeFontLang w:val="en-AU"/>
+  <w:clrSchemeMapping w:bg1="light1" w:t1="dark1" w:bg2="light2" w:t2="dark2" w:accent1="accent1" w:accent2="accent2" w:accent3="accent3" w:accent4="accent4" w:accent5="accent5" w:accent6="accent6" w:hyperlink="hyperlink" w:followedHyperlink="followedHyperlink"/>
+  <w:decimalSymbol w:val="."/>
+  <w:listSeparator w:val=","/>
+  <w15:chartTrackingRefBased/>
+</w:settings>
+</file>
+
+<file path=word/glossary/styles.xml><?xml version="1.0" encoding="utf-8"?>
+<w:styles xmlns:mc="http://schemas.openxmlformats.org/markup-compatibility/2006" xmlns:r="http://schemas.openxmlformats.org/officeDocument/2006/relationships" xmlns:w="http://schemas.openxmlformats.org/wordprocessingml/2006/main" xmlns:w14="http://schemas.microsoft.com/office/word/2010/wordml" xmlns:w15="http://schemas.microsoft.com/office/word/2012/wordml" xmlns:w16cex="http://schemas.microsoft.com/office/word/2018/wordml/cex" xmlns:w16cid="http://schemas.microsoft.com/office/word/2016/wordml/cid" xmlns:w16="http://schemas.microsoft.com/office/word/2018/wordml" xmlns:w16sdtdh="http://schemas.microsoft.com/office/word/2020/wordml/sdtdatahash" xmlns:w16se="http://schemas.microsoft.com/office/word/2015/wordml/symex" mc:Ignorable="w14 w15 w16se w16cid w16 w16cex w16sdtdh">
+  <w:docDefaults>
+    <w:rPrDefault>
+      <w:rPr>
+        <w:rFonts w:asciiTheme="minorHAnsi" w:eastAsiaTheme="minorEastAsia" w:hAnsiTheme="minorHAnsi" w:cstheme="minorBidi"/>
+        <w:sz w:val="22"/>
+        <w:szCs w:val="22"/>
+        <w:lang w:val="en-AU" w:eastAsia="en-AU" w:bidi="ar-SA"/>
+      </w:rPr>
+    </w:rPrDefault>
+    <w:pPrDefault>
+      <w:pPr>
+        <w:spacing w:after="160" w:line="259" w:lineRule="auto"/>
+      </w:pPr>
+    </w:pPrDefault>
+  </w:docDefaults>
+  <w:latentStyles w:defLockedState="0" w:defUIPriority="99" w:defSemiHidden="0" w:defUnhideWhenUsed="0" w:defQFormat="0" w:count="376">
+    <w:lsdException w:name="Normal" w:uiPriority="0" w:qFormat="1"/>
+    <w:lsdException w:name="heading 1" w:uiPriority="9" w:qFormat="1"/>
+    <w:lsdException w:name="heading 2" w:semiHidden="1" w:uiPriority="9" w:unhideWhenUsed="1" w:qFormat="1"/>
+    <w:lsdException w:name="heading 3" w:semiHidden="1" w:uiPriority="9" w:unhideWhenUsed="1" w:qFormat="1"/>
+    <w:lsdException w:name="heading 4" w:semiHidden="1" w:uiPriority="9" w:unhideWhenUsed="1" w:qFormat="1"/>
+    <w:lsdException w:name="heading 5" w:semiHidden="1" w:uiPriority="9" w:unhideWhenUsed="1" w:qFormat="1"/>
+    <w:lsdException w:name="heading 6" w:semiHidden="1" w:uiPriority="9" w:unhideWhenUsed="1" w:qFormat="1"/>
+    <w:lsdException w:name="heading 7" w:semiHidden="1" w:uiPriority="9" w:unhideWhenUsed="1" w:qFormat="1"/>
+    <w:lsdException w:name="heading 8" w:semiHidden="1" w:uiPriority="9" w:unhideWhenUsed="1" w:qFormat="1"/>
+    <w:lsdException w:name="heading 9" w:semiHidden="1" w:uiPriority="9" w:unhideWhenUsed="1" w:qFormat="1"/>
+    <w:lsdException w:name="index 1" w:semiHidden="1" w:unhideWhenUsed="1"/>
+    <w:lsdException w:name="index 2" w:semiHidden="1" w:unhideWhenUsed="1"/>
+    <w:lsdException w:name="index 3" w:semiHidden="1" w:unhideWhenUsed="1"/>
+    <w:lsdException w:name="index 4" w:semiHidden="1" w:unhideWhenUsed="1"/>
+    <w:lsdException w:name="index 5" w:semiHidden="1" w:unhideWhenUsed="1"/>
+    <w:lsdException w:name="index 6" w:semiHidden="1" w:unhideWhenUsed="1"/>
+    <w:lsdException w:name="index 7" w:semiHidden="1" w:unhideWhenUsed="1"/>
+    <w:lsdException w:name="index 8" w:semiHidden="1" w:unhideWhenUsed="1"/>
+    <w:lsdException w:name="index 9" w:semiHidden="1" w:unhideWhenUsed="1"/>
+    <w:lsdException w:name="toc 1" w:semiHidden="1" w:uiPriority="39" w:unhideWhenUsed="1"/>
+    <w:lsdException w:name="toc 2" w:semiHidden="1" w:uiPriority="39" w:unhideWhenUsed="1"/>
+    <w:lsdException w:name="toc 3" w:semiHidden="1" w:uiPriority="39" w:unhideWhenUsed="1"/>
+    <w:lsdException w:name="toc 4" w:semiHidden="1" w:uiPriority="39" w:unhideWhenUsed="1"/>
+    <w:lsdException w:name="toc 5" w:semiHidden="1" w:uiPriority="39" w:unhideWhenUsed="1"/>
+    <w:lsdException w:name="toc 6" w:semiHidden="1" w:uiPriority="39" w:unhideWhenUsed="1"/>
+    <w:lsdException w:name="toc 7" w:semiHidden="1" w:uiPriority="39" w:unhideWhenUsed="1"/>
+    <w:lsdException w:name="toc 8" w:semiHidden="1" w:uiPriority="39" w:unhideWhenUsed="1"/>
+    <w:lsdException w:name="toc 9" w:semiHidden="1" w:uiPriority="39" w:unhideWhenUsed="1"/>
+    <w:lsdException w:name="Normal Indent" w:semiHidden="1" w:unhideWhenUsed="1"/>
+    <w:lsdException w:name="footnote text" w:semiHidden="1" w:unhideWhenUsed="1"/>
+    <w:lsdException w:name="annotation text" w:semiHidden="1" w:unhideWhenUsed="1"/>
+    <w:lsdException w:name="header" w:semiHidden="1" w:unhideWhenUsed="1"/>
+    <w:lsdException w:name="footer" w:semiHidden="1" w:unhideWhenUsed="1"/>
+    <w:lsdException w:name="index heading" w:semiHidden="1" w:unhideWhenUsed="1"/>
+    <w:lsdException w:name="caption" w:semiHidden="1" w:uiPriority="35" w:unhideWhenUsed="1" w:qFormat="1"/>
+    <w:lsdException w:name="table of figures" w:semiHidden="1" w:unhideWhenUsed="1"/>
+    <w:lsdException w:name="envelope address" w:semiHidden="1" w:unhideWhenUsed="1"/>
+    <w:lsdException w:name="envelope return" w:semiHidden="1" w:unhideWhenUsed="1"/>
+    <w:lsdException w:name="footnote reference" w:semiHidden="1" w:unhideWhenUsed="1"/>
+    <w:lsdException w:name="annotation reference" w:semiHidden="1" w:unhideWhenUsed="1"/>
+    <w:lsdException w:name="line number" w:semiHidden="1" w:unhideWhenUsed="1"/>
+    <w:lsdException w:name="page number" w:semiHidden="1" w:unhideWhenUsed="1"/>
+    <w:lsdException w:name="endnote reference" w:semiHidden="1" w:unhideWhenUsed="1"/>
+    <w:lsdException w:name="endnote text" w:semiHidden="1" w:unhideWhenUsed="1"/>
+    <w:lsdException w:name="table of authorities" w:semiHidden="1" w:unhideWhenUsed="1"/>
+    <w:lsdException w:name="macro" w:semiHidden="1" w:unhideWhenUsed="1"/>
+    <w:lsdException w:name="toa heading" w:semiHidden="1" w:unhideWhenUsed="1"/>
+    <w:lsdException w:name="List" w:semiHidden="1" w:unhideWhenUsed="1"/>
+    <w:lsdException w:name="List Bullet" w:semiHidden="1" w:unhideWhenUsed="1"/>
+    <w:lsdException w:name="List Number" w:semiHidden="1" w:unhideWhenUsed="1"/>
+    <w:lsdException w:name="List 2" w:semiHidden="1" w:unhideWhenUsed="1"/>
+    <w:lsdException w:name="List 3" w:semiHidden="1" w:unhideWhenUsed="1"/>
+    <w:lsdException w:name="List 4" w:semiHidden="1" w:unhideWhenUsed="1"/>
+    <w:lsdException w:name="List 5" w:semiHidden="1" w:unhideWhenUsed="1"/>
+    <w:lsdException w:name="List Bullet 2" w:semiHidden="1" w:unhideWhenUsed="1"/>
+    <w:lsdException w:name="List Bullet 3" w:semiHidden="1" w:unhideWhenUsed="1"/>
+    <w:lsdException w:name="List Bullet 4" w:semiHidden="1" w:unhideWhenUsed="1"/>
+    <w:lsdException w:name="List Bullet 5" w:semiHidden="1" w:unhideWhenUsed="1"/>
+    <w:lsdException w:name="List Number 2" w:semiHidden="1" w:unhideWhenUsed="1"/>
+    <w:lsdException w:name="List Number 3" w:semiHidden="1" w:unhideWhenUsed="1"/>
+    <w:lsdException w:name="List Number 4" w:semiHidden="1" w:unhideWhenUsed="1"/>
+    <w:lsdException w:name="List Number 5" w:semiHidden="1" w:unhideWhenUsed="1"/>
+    <w:lsdException w:name="Title" w:uiPriority="10" w:qFormat="1"/>
+    <w:lsdException w:name="Closing" w:semiHidden="1" w:unhideWhenUsed="1"/>
+    <w:lsdException w:name="Signature" w:semiHidden="1" w:unhideWhenUsed="1"/>
+    <w:lsdException w:name="Default Paragraph Font" w:semiHidden="1" w:uiPriority="1" w:unhideWhenUsed="1"/>
+    <w:lsdException w:name="Body Text" w:semiHidden="1" w:unhideWhenUsed="1"/>
+    <w:lsdException w:name="Body Text Indent" w:semiHidden="1" w:unhideWhenUsed="1"/>
+    <w:lsdException w:name="List Continue" w:semiHidden="1" w:unhideWhenUsed="1"/>
+    <w:lsdException w:name="List Continue 2" w:semiHidden="1" w:unhideWhenUsed="1"/>
+    <w:lsdException w:name="List Continue 3" w:semiHidden="1" w:unhideWhenUsed="1"/>
+    <w:lsdException w:name="List Continue 4" w:semiHidden="1" w:unhideWhenUsed="1"/>
+    <w:lsdException w:name="List Continue 5" w:semiHidden="1" w:unhideWhenUsed="1"/>
+    <w:lsdException w:name="Message Header" w:semiHidden="1" w:unhideWhenUsed="1"/>
+    <w:lsdException w:name="Subtitle" w:uiPriority="11" w:qFormat="1"/>
+    <w:lsdException w:name="Salutation" w:semiHidden="1" w:unhideWhenUsed="1"/>
+    <w:lsdException w:name="Date" w:semiHidden="1" w:unhideWhenUsed="1"/>
+    <w:lsdException w:name="Body Text First Indent" w:semiHidden="1" w:unhideWhenUsed="1"/>
+    <w:lsdException w:name="Body Text First Indent 2" w:semiHidden="1" w:unhideWhenUsed="1"/>
+    <w:lsdException w:name="Note Heading" w:semiHidden="1" w:unhideWhenUsed="1"/>
+    <w:lsdException w:name="Body Text 2" w:semiHidden="1" w:unhideWhenUsed="1"/>
+    <w:lsdException w:name="Body Text 3" w:semiHidden="1" w:unhideWhenUsed="1"/>
+    <w:lsdException w:name="Body Text Indent 2" w:semiHidden="1" w:unhideWhenUsed="1"/>
+    <w:lsdException w:name="Body Text Indent 3" w:semiHidden="1" w:unhideWhenUsed="1"/>
+    <w:lsdException w:name="Block Text" w:semiHidden="1" w:unhideWhenUsed="1"/>
+    <w:lsdException w:name="Hyperlink" w:semiHidden="1" w:unhideWhenUsed="1"/>
+    <w:lsdException w:name="FollowedHyperlink" w:semiHidden="1" w:unhideWhenUsed="1"/>
+    <w:lsdException w:name="Strong" w:uiPriority="22" w:qFormat="1"/>
+    <w:lsdException w:name="Emphasis" w:uiPriority="20" w:qFormat="1"/>
+    <w:lsdException w:name="Document Map" w:semiHidden="1" w:unhideWhenUsed="1"/>
+    <w:lsdException w:name="Plain Text" w:semiHidden="1" w:unhideWhenUsed="1"/>
+    <w:lsdException w:name="E-mail Signature" w:semiHidden="1" w:unhideWhenUsed="1"/>
+    <w:lsdException w:name="HTML Top of Form" w:semiHidden="1" w:unhideWhenUsed="1"/>
+    <w:lsdException w:name="HTML Bottom of Form" w:semiHidden="1" w:unhideWhenUsed="1"/>
+    <w:lsdException w:name="Normal (Web)" w:semiHidden="1" w:unhideWhenUsed="1"/>
+    <w:lsdException w:name="HTML Acronym" w:semiHidden="1" w:unhideWhenUsed="1"/>
+    <w:lsdException w:name="HTML Address" w:semiHidden="1" w:unhideWhenUsed="1"/>
+    <w:lsdException w:name="HTML Cite" w:semiHidden="1" w:unhideWhenUsed="1"/>
+    <w:lsdException w:name="HTML Code" w:semiHidden="1" w:unhideWhenUsed="1"/>
+    <w:lsdException w:name="HTML Definition" w:semiHidden="1" w:unhideWhenUsed="1"/>
+    <w:lsdException w:name="HTML Keyboard" w:semiHidden="1" w:unhideWhenUsed="1"/>
+    <w:lsdException w:name="HTML Preformatted" w:semiHidden="1" w:unhideWhenUsed="1"/>
+    <w:lsdException w:name="HTML Sample" w:semiHidden="1" w:unhideWhenUsed="1"/>
+    <w:lsdException w:name="HTML Typewriter" w:semiHidden="1" w:unhideWhenUsed="1"/>
+    <w:lsdException w:name="HTML Variable" w:semiHidden="1" w:unhideWhenUsed="1"/>
+    <w:lsdException w:name="Normal Table" w:semiHidden="1" w:unhideWhenUsed="1"/>
+    <w:lsdException w:name="annotation subject" w:semiHidden="1" w:unhideWhenUsed="1"/>
+    <w:lsdException w:name="No List" w:semiHidden="1" w:unhideWhenUsed="1"/>
+    <w:lsdException w:name="Outline List 1" w:semiHidden="1" w:unhideWhenUsed="1"/>
+    <w:lsdException w:name="Outline List 2" w:semiHidden="1" w:unhideWhenUsed="1"/>
+    <w:lsdException w:name="Outline List 3" w:semiHidden="1" w:unhideWhenUsed="1"/>
+    <w:lsdException w:name="Table Simple 1" w:semiHidden="1" w:unhideWhenUsed="1"/>
+    <w:lsdException w:name="Table Simple 2" w:semiHidden="1" w:unhideWhenUsed="1"/>
+    <w:lsdException w:name="Table Simple 3" w:semiHidden="1" w:unhideWhenUsed="1"/>
+    <w:lsdException w:name="Table Classic 1" w:semiHidden="1" w:unhideWhenUsed="1"/>
+    <w:lsdException w:name="Table Classic 2" w:semiHidden="1" w:unhideWhenUsed="1"/>
+    <w:lsdException w:name="Table Classic 3" w:semiHidden="1" w:unhideWhenUsed="1"/>
+    <w:lsdException w:name="Table Classic 4" w:semiHidden="1" w:unhideWhenUsed="1"/>
+    <w:lsdException w:name="Table Colorful 1" w:semiHidden="1" w:unhideWhenUsed="1"/>
+    <w:lsdException w:name="Table Colorful 2" w:semiHidden="1" w:unhideWhenUsed="1"/>
+    <w:lsdException w:name="Table Colorful 3" w:semiHidden="1" w:unhideWhenUsed="1"/>
+    <w:lsdException w:name="Table Columns 1" w:semiHidden="1" w:unhideWhenUsed="1"/>
+    <w:lsdException w:name="Table Columns 2" w:semiHidden="1" w:unhideWhenUsed="1"/>
+    <w:lsdException w:name="Table Columns 3" w:semiHidden="1" w:unhideWhenUsed="1"/>
+    <w:lsdException w:name="Table Columns 4" w:semiHidden="1" w:unhideWhenUsed="1"/>
+    <w:lsdException w:name="Table Columns 5" w:semiHidden="1" w:unhideWhenUsed="1"/>
+    <w:lsdException w:name="Table Grid 1" w:semiHidden="1" w:unhideWhenUsed="1"/>
+    <w:lsdException w:name="Table Grid 2" w:semiHidden="1" w:unhideWhenUsed="1"/>
+    <w:lsdException w:name="Table Grid 3" w:semiHidden="1" w:unhideWhenUsed="1"/>
+    <w:lsdException w:name="Table Grid 4" w:semiHidden="1" w:unhideWhenUsed="1"/>
+    <w:lsdException w:name="Table Grid 5" w:semiHidden="1" w:unhideWhenUsed="1"/>
+    <w:lsdException w:name="Table Grid 6" w:semiHidden="1" w:unhideWhenUsed="1"/>
+    <w:lsdException w:name="Table Grid 7" w:semiHidden="1" w:unhideWhenUsed="1"/>
+    <w:lsdException w:name="Table Grid 8" w:semiHidden="1" w:unhideWhenUsed="1"/>
+    <w:lsdException w:name="Table List 1" w:semiHidden="1" w:unhideWhenUsed="1"/>
+    <w:lsdException w:name="Table List 2" w:semiHidden="1" w:unhideWhenUsed="1"/>
+    <w:lsdException w:name="Table List 3" w:semiHidden="1" w:unhideWhenUsed="1"/>
+    <w:lsdException w:name="Table List 4" w:semiHidden="1" w:unhideWhenUsed="1"/>
+    <w:lsdException w:name="Table List 5" w:semiHidden="1" w:unhideWhenUsed="1"/>
+    <w:lsdException w:name="Table List 6" w:semiHidden="1" w:unhideWhenUsed="1"/>
+    <w:lsdException w:name="Table List 7" w:semiHidden="1" w:unhideWhenUsed="1"/>
+    <w:lsdException w:name="Table List 8" w:semiHidden="1" w:unhideWhenUsed="1"/>
+    <w:lsdException w:name="Table 3D effects 1" w:semiHidden="1" w:unhideWhenUsed="1"/>
+    <w:lsdException w:name="Table 3D effects 2" w:semiHidden="1" w:unhideWhenUsed="1"/>
+    <w:lsdException w:name="Table 3D effects 3" w:semiHidden="1" w:unhideWhenUsed="1"/>
+    <w:lsdException w:name="Table Contemporary" w:semiHidden="1" w:unhideWhenUsed="1"/>
+    <w:lsdException w:name="Table Elegant" w:semiHidden="1" w:unhideWhenUsed="1"/>
+    <w:lsdException w:name="Table Professional" w:semiHidden="1" w:unhideWhenUsed="1"/>
+    <w:lsdException w:name="Table Subtle 1" w:semiHidden="1" w:unhideWhenUsed="1"/>
+    <w:lsdException w:name="Table Subtle 2" w:semiHidden="1" w:unhideWhenUsed="1"/>
+    <w:lsdException w:name="Table Web 1" w:semiHidden="1" w:unhideWhenUsed="1"/>
+    <w:lsdException w:name="Table Web 2" w:semiHidden="1" w:unhideWhenUsed="1"/>
+    <w:lsdException w:name="Table Web 3" w:semiHidden="1" w:unhideWhenUsed="1"/>
+    <w:lsdException w:name="Balloon Text" w:semiHidden="1" w:unhideWhenUsed="1"/>
+    <w:lsdException w:name="Table Grid" w:uiPriority="39"/>
+    <w:lsdException w:name="Table Theme" w:semiHidden="1" w:unhideWhenUsed="1"/>
+    <w:lsdException w:name="Placeholder Text" w:semiHidden="1"/>
+    <w:lsdException w:name="No Spacing" w:uiPriority="1" w:qFormat="1"/>
+    <w:lsdException w:name="Light Shading" w:uiPriority="60"/>
+    <w:lsdException w:name="Light List" w:uiPriority="61"/>
+    <w:lsdException w:name="Light Grid" w:uiPriority="62"/>
+    <w:lsdException w:name="Medium Shading 1" w:uiPriority="63"/>
+    <w:lsdException w:name="Medium Shading 2" w:uiPriority="64"/>
+    <w:lsdException w:name="Medium List 1" w:uiPriority="65"/>
+    <w:lsdException w:name="Medium List 2" w:uiPriority="66"/>
+    <w:lsdException w:name="Medium Grid 1" w:uiPriority="67"/>
+    <w:lsdException w:name="Medium Grid 2" w:uiPriority="68"/>
+    <w:lsdException w:name="Medium Grid 3" w:uiPriority="69"/>
+    <w:lsdException w:name="Dark List" w:uiPriority="70"/>
+    <w:lsdException w:name="Colorful Shading" w:uiPriority="71"/>
+    <w:lsdException w:name="Colorful List" w:uiPriority="72"/>
+    <w:lsdException w:name="Colorful Grid" w:uiPriority="73"/>
+    <w:lsdException w:name="Light Shading Accent 1" w:uiPriority="60"/>
+    <w:lsdException w:name="Light List Accent 1" w:uiPriority="61"/>
+    <w:lsdException w:name="Light Grid Accent 1" w:uiPriority="62"/>
+    <w:lsdException w:name="Medium Shading 1 Accent 1" w:uiPriority="63"/>
+    <w:lsdException w:name="Medium Shading 2 Accent 1" w:uiPriority="64"/>
+    <w:lsdException w:name="Medium List 1 Accent 1" w:uiPriority="65"/>
+    <w:lsdException w:name="Revision" w:semiHidden="1"/>
+    <w:lsdException w:name="List Paragraph" w:uiPriority="34" w:qFormat="1"/>
+    <w:lsdException w:name="Quote" w:uiPriority="29" w:qFormat="1"/>
+    <w:lsdException w:name="Intense Quote" w:uiPriority="30" w:qFormat="1"/>
+    <w:lsdException w:name="Medium List 2 Accent 1" w:uiPriority="66"/>
+    <w:lsdException w:name="Medium Grid 1 Accent 1" w:uiPriority="67"/>
+    <w:lsdException w:name="Medium Grid 2 Accent 1" w:uiPriority="68"/>
+    <w:lsdException w:name="Medium Grid 3 Accent 1" w:uiPriority="69"/>
+    <w:lsdException w:name="Dark List Accent 1" w:uiPriority="70"/>
+    <w:lsdException w:name="Colorful Shading Accent 1" w:uiPriority="71"/>
+    <w:lsdException w:name="Colorful List Accent 1" w:uiPriority="72"/>
+    <w:lsdException w:name="Colorful Grid Accent 1" w:uiPriority="73"/>
+    <w:lsdException w:name="Light Shading Accent 2" w:uiPriority="60"/>
+    <w:lsdException w:name="Light List Accent 2" w:uiPriority="61"/>
+    <w:lsdException w:name="Light Grid Accent 2" w:uiPriority="62"/>
+    <w:lsdException w:name="Medium Shading 1 Accent 2" w:uiPriority="63"/>
+    <w:lsdException w:name="Medium Shading 2 Accent 2" w:uiPriority="64"/>
+    <w:lsdException w:name="Medium List 1 Accent 2" w:uiPriority="65"/>
+    <w:lsdException w:name="Medium List 2 Accent 2" w:uiPriority="66"/>
+    <w:lsdException w:name="Medium Grid 1 Accent 2" w:uiPriority="67"/>
+    <w:lsdException w:name="Medium Grid 2 Accent 2" w:uiPriority="68"/>
+    <w:lsdException w:name="Medium Grid 3 Accent 2" w:uiPriority="69"/>
+    <w:lsdException w:name="Dark List Accent 2" w:uiPriority="70"/>
+    <w:lsdException w:name="Colorful Shading Accent 2" w:uiPriority="71"/>
+    <w:lsdException w:name="Colorful List Accent 2" w:uiPriority="72"/>
+    <w:lsdException w:name="Colorful Grid Accent 2" w:uiPriority="73"/>
+    <w:lsdException w:name="Light Shading Accent 3" w:uiPriority="60"/>
+    <w:lsdException w:name="Light List Accent 3" w:uiPriority="61"/>
+    <w:lsdException w:name="Light Grid Accent 3" w:uiPriority="62"/>
+    <w:lsdException w:name="Medium Shading 1 Accent 3" w:uiPriority="63"/>
+    <w:lsdException w:name="Medium Shading 2 Accent 3" w:uiPriority="64"/>
+    <w:lsdException w:name="Medium List 1 Accent 3" w:uiPriority="65"/>
+    <w:lsdException w:name="Medium List 2 Accent 3" w:uiPriority="66"/>
+    <w:lsdException w:name="Medium Grid 1 Accent 3" w:uiPriority="67"/>
+    <w:lsdException w:name="Medium Grid 2 Accent 3" w:uiPriority="68"/>
+    <w:lsdException w:name="Medium Grid 3 Accent 3" w:uiPriority="69"/>
+    <w:lsdException w:name="Dark List Accent 3" w:uiPriority="70"/>
+    <w:lsdException w:name="Colorful Shading Accent 3" w:uiPriority="71"/>
+    <w:lsdException w:name="Colorful List Accent 3" w:uiPriority="72"/>
+    <w:lsdException w:name="Colorful Grid Accent 3" w:uiPriority="73"/>
+    <w:lsdException w:name="Light Shading Accent 4" w:uiPriority="60"/>
+    <w:lsdException w:name="Light List Accent 4" w:uiPriority="61"/>
+    <w:lsdException w:name="Light Grid Accent 4" w:uiPriority="62"/>
+    <w:lsdException w:name="Medium Shading 1 Accent 4" w:uiPriority="63"/>
+    <w:lsdException w:name="Medium Shading 2 Accent 4" w:uiPriority="64"/>
+    <w:lsdException w:name="Medium List 1 Accent 4" w:uiPriority="65"/>
+    <w:lsdException w:name="Medium List 2 Accent 4" w:uiPriority="66"/>
+    <w:lsdException w:name="Medium Grid 1 Accent 4" w:uiPriority="67"/>
+    <w:lsdException w:name="Medium Grid 2 Accent 4" w:uiPriority="68"/>
+    <w:lsdException w:name="Medium Grid 3 Accent 4" w:uiPriority="69"/>
+    <w:lsdException w:name="Dark List Accent 4" w:uiPriority="70"/>
+    <w:lsdException w:name="Colorful Shading Accent 4" w:uiPriority="71"/>
+    <w:lsdException w:name="Colorful List Accent 4" w:uiPriority="72"/>
+    <w:lsdException w:name="Colorful Grid Accent 4" w:uiPriority="73"/>
+    <w:lsdException w:name="Light Shading Accent 5" w:uiPriority="60"/>
+    <w:lsdException w:name="Light List Accent 5" w:uiPriority="61"/>
+    <w:lsdException w:name="Light Grid Accent 5" w:uiPriority="62"/>
+    <w:lsdException w:name="Medium Shading 1 Accent 5" w:uiPriority="63"/>
+    <w:lsdException w:name="Medium Shading 2 Accent 5" w:uiPriority="64"/>
+    <w:lsdException w:name="Medium List 1 Accent 5" w:uiPriority="65"/>
+    <w:lsdException w:name="Medium List 2 Accent 5" w:uiPriority="66"/>
+    <w:lsdException w:name="Medium Grid 1 Accent 5" w:uiPriority="67"/>
+    <w:lsdException w:name="Medium Grid 2 Accent 5" w:uiPriority="68"/>
+    <w:lsdException w:name="Medium Grid 3 Accent 5" w:uiPriority="69"/>
+    <w:lsdException w:name="Dark List Accent 5" w:uiPriority="70"/>
+    <w:lsdException w:name="Colorful Shading Accent 5" w:uiPriority="71"/>
+    <w:lsdException w:name="Colorful List Accent 5" w:uiPriority="72"/>
+    <w:lsdException w:name="Colorful Grid Accent 5" w:uiPriority="73"/>
+    <w:lsdException w:name="Light Shading Accent 6" w:uiPriority="60"/>
+    <w:lsdException w:name="Light List Accent 6" w:uiPriority="61"/>
+    <w:lsdException w:name="Light Grid Accent 6" w:uiPriority="62"/>
+    <w:lsdException w:name="Medium Shading 1 Accent 6" w:uiPriority="63"/>
+    <w:lsdException w:name="Medium Shading 2 Accent 6" w:uiPriority="64"/>
+    <w:lsdException w:name="Medium List 1 Accent 6" w:uiPriority="65"/>
+    <w:lsdException w:name="Medium List 2 Accent 6" w:uiPriority="66"/>
+    <w:lsdException w:name="Medium Grid 1 Accent 6" w:uiPriority="67"/>
+    <w:lsdException w:name="Medium Grid 2 Accent 6" w:uiPriority="68"/>
+    <w:lsdException w:name="Medium Grid 3 Accent 6" w:uiPriority="69"/>
+    <w:lsdException w:name="Dark List Accent 6" w:uiPriority="70"/>
+    <w:lsdException w:name="Colorful Shading Accent 6" w:uiPriority="71"/>
+    <w:lsdException w:name="Colorful List Accent 6" w:uiPriority="72"/>
+    <w:lsdException w:name="Colorful Grid Accent 6" w:uiPriority="73"/>
+    <w:lsdException w:name="Subtle Emphasis" w:uiPriority="19" w:qFormat="1"/>
+    <w:lsdException w:name="Intense Emphasis" w:uiPriority="21" w:qFormat="1"/>
+    <w:lsdException w:name="Subtle Reference" w:uiPriority="31" w:qFormat="1"/>
+    <w:lsdException w:name="Intense Reference" w:uiPriority="32" w:qFormat="1"/>
+    <w:lsdException w:name="Book Title" w:uiPriority="33" w:qFormat="1"/>
+    <w:lsdException w:name="Bibliography" w:semiHidden="1" w:uiPriority="37" w:unhideWhenUsed="1"/>
+    <w:lsdException w:name="TOC Heading" w:semiHidden="1" w:uiPriority="39" w:unhideWhenUsed="1" w:qFormat="1"/>
+    <w:lsdException w:name="Plain Table 1" w:uiPriority="41"/>
+    <w:lsdException w:name="Plain Table 2" w:uiPriority="42"/>
+    <w:lsdException w:name="Plain Table 3" w:uiPriority="43"/>
+    <w:lsdException w:name="Plain Table 4" w:uiPriority="44"/>
+    <w:lsdException w:name="Plain Table 5" w:uiPriority="45"/>
+    <w:lsdException w:name="Grid Table Light" w:uiPriority="40"/>
+    <w:lsdException w:name="Grid Table 1 Light" w:uiPriority="46"/>
+    <w:lsdException w:name="Grid Table 2" w:uiPriority="47"/>
+    <w:lsdException w:name="Grid Table 3" w:uiPriority="48"/>
+    <w:lsdException w:name="Grid Table 4" w:uiPriority="49"/>
+    <w:lsdException w:name="Grid Table 5 Dark" w:uiPriority="50"/>
+    <w:lsdException w:name="Grid Table 6 Colorful" w:uiPriority="51"/>
+    <w:lsdException w:name="Grid Table 7 Colorful" w:uiPriority="52"/>
+    <w:lsdException w:name="Grid Table 1 Light Accent 1" w:uiPriority="46"/>
+    <w:lsdException w:name="Grid Table 2 Accent 1" w:uiPriority="47"/>
+    <w:lsdException w:name="Grid Table 3 Accent 1" w:uiPriority="48"/>
+    <w:lsdException w:name="Grid Table 4 Accent 1" w:uiPriority="49"/>
+    <w:lsdException w:name="Grid Table 5 Dark Accent 1" w:uiPriority="50"/>
+    <w:lsdException w:name="Grid Table 6 Colorful Accent 1" w:uiPriority="51"/>
+    <w:lsdException w:name="Grid Table 7 Colorful Accent 1" w:uiPriority="52"/>
+    <w:lsdException w:name="Grid Table 1 Light Accent 2" w:uiPriority="46"/>
+    <w:lsdException w:name="Grid Table 2 Accent 2" w:uiPriority="47"/>
+    <w:lsdException w:name="Grid Table 3 Accent 2" w:uiPriority="48"/>
+    <w:lsdException w:name="Grid Table 4 Accent 2" w:uiPriority="49"/>
+    <w:lsdException w:name="Grid Table 5 Dark Accent 2" w:uiPriority="50"/>
+    <w:lsdException w:name="Grid Table 6 Colorful Accent 2" w:uiPriority="51"/>
+    <w:lsdException w:name="Grid Table 7 Colorful Accent 2" w:uiPriority="52"/>
+    <w:lsdException w:name="Grid Table 1 Light Accent 3" w:uiPriority="46"/>
+    <w:lsdException w:name="Grid Table 2 Accent 3" w:uiPriority="47"/>
+    <w:lsdException w:name="Grid Table 3 Accent 3" w:uiPriority="48"/>
+    <w:lsdException w:name="Grid Table 4 Accent 3" w:uiPriority="49"/>
+    <w:lsdException w:name="Grid Table 5 Dark Accent 3" w:uiPriority="50"/>
+    <w:lsdException w:name="Grid Table 6 Colorful Accent 3" w:uiPriority="51"/>
+    <w:lsdException w:name="Grid Table 7 Colorful Accent 3" w:uiPriority="52"/>
+    <w:lsdException w:name="Grid Table 1 Light Accent 4" w:uiPriority="46"/>
+    <w:lsdException w:name="Grid Table 2 Accent 4" w:uiPriority="47"/>
+    <w:lsdException w:name="Grid Table 3 Accent 4" w:uiPriority="48"/>
+    <w:lsdException w:name="Grid Table 4 Accent 4" w:uiPriority="49"/>
+    <w:lsdException w:name="Grid Table 5 Dark Accent 4" w:uiPriority="50"/>
+    <w:lsdException w:name="Grid Table 6 Colorful Accent 4" w:uiPriority="51"/>
+    <w:lsdException w:name="Grid Table 7 Colorful Accent 4" w:uiPriority="52"/>
+    <w:lsdException w:name="Grid Table 1 Light Accent 5" w:uiPriority="46"/>
+    <w:lsdException w:name="Grid Table 2 Accent 5" w:uiPriority="47"/>
+    <w:lsdException w:name="Grid Table 3 Accent 5" w:uiPriority="48"/>
+    <w:lsdException w:name="Grid Table 4 Accent 5" w:uiPriority="49"/>
+    <w:lsdException w:name="Grid Table 5 Dark Accent 5" w:uiPriority="50"/>
+    <w:lsdException w:name="Grid Table 6 Colorful Accent 5" w:uiPriority="51"/>
+    <w:lsdException w:name="Grid Table 7 Colorful Accent 5" w:uiPriority="52"/>
+    <w:lsdException w:name="Grid Table 1 Light Accent 6" w:uiPriority="46"/>
+    <w:lsdException w:name="Grid Table 2 Accent 6" w:uiPriority="47"/>
+    <w:lsdException w:name="Grid Table 3 Accent 6" w:uiPriority="48"/>
+    <w:lsdException w:name="Grid Table 4 Accent 6" w:uiPriority="49"/>
+    <w:lsdException w:name="Grid Table 5 Dark Accent 6" w:uiPriority="50"/>
+    <w:lsdException w:name="Grid Table 6 Colorful Accent 6" w:uiPriority="51"/>
+    <w:lsdException w:name="Grid Table 7 Colorful Accent 6" w:uiPriority="52"/>
+    <w:lsdException w:name="List Table 1 Light" w:uiPriority="46"/>
+    <w:lsdException w:name="List Table 2" w:uiPriority="47"/>
+    <w:lsdException w:name="List Table 3" w:uiPriority="48"/>
+    <w:lsdException w:name="List Table 4" w:uiPriority="49"/>
+    <w:lsdException w:name="List Table 5 Dark" w:uiPriority="50"/>
+    <w:lsdException w:name="List Table 6 Colorful" w:uiPriority="51"/>
+    <w:lsdException w:name="List Table 7 Colorful" w:uiPriority="52"/>
+    <w:lsdException w:name="List Table 1 Light Accent 1" w:uiPriority="46"/>
+    <w:lsdException w:name="List Table 2 Accent 1" w:uiPriority="47"/>
+    <w:lsdException w:name="List Table 3 Accent 1" w:uiPriority="48"/>
+    <w:lsdException w:name="List Table 4 Accent 1" w:uiPriority="49"/>
+    <w:lsdException w:name="List Table 5 Dark Accent 1" w:uiPriority="50"/>
+    <w:lsdException w:name="List Table 6 Colorful Accent 1" w:uiPriority="51"/>
+    <w:lsdException w:name="List Table 7 Colorful Accent 1" w:uiPriority="52"/>
+    <w:lsdException w:name="List Table 1 Light Accent 2" w:uiPriority="46"/>
+    <w:lsdException w:name="List Table 2 Accent 2" w:uiPriority="47"/>
+    <w:lsdException w:name="List Table 3 Accent 2" w:uiPriority="48"/>
+    <w:lsdException w:name="List Table 4 Accent 2" w:uiPriority="49"/>
+    <w:lsdException w:name="List Table 5 Dark Accent 2" w:uiPriority="50"/>
+    <w:lsdException w:name="List Table 6 Colorful Accent 2" w:uiPriority="51"/>
+    <w:lsdException w:name="List Table 7 Colorful Accent 2" w:uiPriority="52"/>
+    <w:lsdException w:name="List Table 1 Light Accent 3" w:uiPriority="46"/>
+    <w:lsdException w:name="List Table 2 Accent 3" w:uiPriority="47"/>
+    <w:lsdException w:name="List Table 3 Accent 3" w:uiPriority="48"/>
+    <w:lsdException w:name="List Table 4 Accent 3" w:uiPriority="49"/>
+    <w:lsdException w:name="List Table 5 Dark Accent 3" w:uiPriority="50"/>
+    <w:lsdException w:name="List Table 6 Colorful Accent 3" w:uiPriority="51"/>
+    <w:lsdException w:name="List Table 7 Colorful Accent 3" w:uiPriority="52"/>
+    <w:lsdException w:name="List Table 1 Light Accent 4" w:uiPriority="46"/>
+    <w:lsdException w:name="List Table 2 Accent 4" w:uiPriority="47"/>
+    <w:lsdException w:name="List Table 3 Accent 4" w:uiPriority="48"/>
+    <w:lsdException w:name="List Table 4 Accent 4" w:uiPriority="49"/>
+    <w:lsdException w:name="List Table 5 Dark Accent 4" w:uiPriority="50"/>
+    <w:lsdException w:name="List Table 6 Colorful Accent 4" w:uiPriority="51"/>
+    <w:lsdException w:name="List Table 7 Colorful Accent 4" w:uiPriority="52"/>
+    <w:lsdException w:name="List Table 1 Light Accent 5" w:uiPriority="46"/>
+    <w:lsdException w:name="List Table 2 Accent 5" w:uiPriority="47"/>
+    <w:lsdException w:name="List Table 3 Accent 5" w:uiPriority="48"/>
+    <w:lsdException w:name="List Table 4 Accent 5" w:uiPriority="49"/>
+    <w:lsdException w:name="List Table 5 Dark Accent 5" w:uiPriority="50"/>
+    <w:lsdException w:name="List Table 6 Colorful Accent 5" w:uiPriority="51"/>
+    <w:lsdException w:name="List Table 7 Colorful Accent 5" w:uiPriority="52"/>
+    <w:lsdException w:name="List Table 1 Light Accent 6" w:uiPriority="46"/>
+    <w:lsdException w:name="List Table 2 Accent 6" w:uiPriority="47"/>
+    <w:lsdException w:name="List Table 3 Accent 6" w:uiPriority="48"/>
+    <w:lsdException w:name="List Table 4 Accent 6" w:uiPriority="49"/>
+    <w:lsdException w:name="List Table 5 Dark Accent 6" w:uiPriority="50"/>
+    <w:lsdException w:name="List Table 6 Colorful Accent 6" w:uiPriority="51"/>
+    <w:lsdException w:name="List Table 7 Colorful Accent 6" w:uiPriority="52"/>
+    <w:lsdException w:name="Mention" w:semiHidden="1" w:unhideWhenUsed="1"/>
+    <w:lsdException w:name="Smart Hyperlink" w:semiHidden="1" w:unhideWhenUsed="1"/>
+    <w:lsdException w:name="Hashtag" w:semiHidden="1" w:unhideWhenUsed="1"/>
+    <w:lsdException w:name="Unresolved Mention" w:semiHidden="1" w:unhideWhenUsed="1"/>
+    <w:lsdException w:name="Smart Link" w:semiHidden="1" w:unhideWhenUsed="1"/>
+  </w:latentStyles>
+  <w:style w:type="paragraph" w:default="1" w:styleId="Normal">
+    <w:name w:val="Normal"/>
+    <w:qFormat/>
+  </w:style>
+  <w:style w:type="character" w:default="1" w:styleId="DefaultParagraphFont">
+    <w:name w:val="Default Paragraph Font"/>
+    <w:uiPriority w:val="1"/>
+    <w:semiHidden/>
+    <w:unhideWhenUsed/>
+  </w:style>
+  <w:style w:type="table" w:default="1" w:styleId="TableNormal">
+    <w:name w:val="Normal Table"/>
+    <w:uiPriority w:val="99"/>
+    <w:semiHidden/>
+    <w:unhideWhenUsed/>
+    <w:tblPr>
+      <w:tblInd w:w="0" w:type="dxa"/>
+      <w:tblCellMar>
+        <w:top w:w="0" w:type="dxa"/>
+        <w:left w:w="108" w:type="dxa"/>
+        <w:bottom w:w="0" w:type="dxa"/>
+        <w:right w:w="108" w:type="dxa"/>
+      </w:tblCellMar>
+    </w:tblPr>
+  </w:style>
+  <w:style w:type="numbering" w:default="1" w:styleId="NoList">
+    <w:name w:val="No List"/>
+    <w:uiPriority w:val="99"/>
+    <w:semiHidden/>
+    <w:unhideWhenUsed/>
+  </w:style>
+  <w:style w:type="character" w:styleId="PlaceholderText">
+    <w:name w:val="Placeholder Text"/>
+    <w:basedOn w:val="DefaultParagraphFont"/>
+    <w:uiPriority w:val="99"/>
+    <w:semiHidden/>
+    <w:rsid w:val="006678F1"/>
+    <w:rPr>
+      <w:color w:val="808080"/>
+    </w:rPr>
+  </w:style>
+</w:styles>
+</file>
+
+<file path=word/glossary/webSettings.xml><?xml version="1.0" encoding="utf-8"?>
+<w:webSettings xmlns:mc="http://schemas.openxmlformats.org/markup-compatibility/2006" xmlns:r="http://schemas.openxmlformats.org/officeDocument/2006/relationships" xmlns:w="http://schemas.openxmlformats.org/wordprocessingml/2006/main" xmlns:w14="http://schemas.microsoft.com/office/word/2010/wordml" xmlns:w15="http://schemas.microsoft.com/office/word/2012/wordml" xmlns:w16cex="http://schemas.microsoft.com/office/word/2018/wordml/cex" xmlns:w16cid="http://schemas.microsoft.com/office/word/2016/wordml/cid" xmlns:w16="http://schemas.microsoft.com/office/word/2018/wordml" xmlns:w16sdtdh="http://schemas.microsoft.com/office/word/2020/wordml/sdtdatahash" xmlns:w16se="http://schemas.microsoft.com/office/word/2015/wordml/symex" mc:Ignorable="w14 w15 w16se w16cid w16 w16cex w16sdtdh">
+  <w:optimizeForBrowser/>
+  <w:allowPNG/>
+</w:webSettings>
 </file>
 
 <file path=word/theme/theme1.xml><?xml version="1.0" encoding="utf-8"?>

</xml_diff>